<commit_message>
+README and minor corrections
</commit_message>
<xml_diff>
--- a/ReportForLab1.docx
+++ b/ReportForLab1.docx
@@ -321,63 +321,35 @@
         <w:rPr>
           <w:szCs w:val="28"/>
         </w:rPr>
-        <w:t xml:space="preserve">                  </w:t>
-      </w:r>
-      <w:proofErr w:type="gramStart"/>
+        <w:t xml:space="preserve">                  студент:   гр. 251003                      </w:t>
+      </w:r>
       <w:r>
         <w:rPr>
           <w:szCs w:val="28"/>
         </w:rPr>
-        <w:t xml:space="preserve">студент:   </w:t>
-      </w:r>
-      <w:proofErr w:type="gramEnd"/>
-      <w:r>
+        <w:t xml:space="preserve">                              Панкратьев Е.С.</w:t>
+      </w:r>
+    </w:p>
+    <w:p>
+      <w:pPr>
+        <w:pStyle w:val="a8"/>
         <w:rPr>
           <w:szCs w:val="28"/>
         </w:rPr>
-        <w:t xml:space="preserve">гр. 251003                      </w:t>
-      </w:r>
-      <w:r>
+      </w:pPr>
+    </w:p>
+    <w:p>
+      <w:pPr>
+        <w:pStyle w:val="a8"/>
         <w:rPr>
           <w:szCs w:val="28"/>
         </w:rPr>
-        <w:t xml:space="preserve">                              Панкратьев Е.С.</w:t>
-      </w:r>
-    </w:p>
-    <w:p>
-      <w:pPr>
-        <w:pStyle w:val="a8"/>
+      </w:pPr>
+      <w:r>
         <w:rPr>
           <w:szCs w:val="28"/>
         </w:rPr>
-      </w:pPr>
-    </w:p>
-    <w:p>
-      <w:pPr>
-        <w:pStyle w:val="a8"/>
-        <w:rPr>
-          <w:szCs w:val="28"/>
-        </w:rPr>
-      </w:pPr>
-      <w:r>
-        <w:rPr>
-          <w:szCs w:val="28"/>
-        </w:rPr>
-        <w:t xml:space="preserve">                  </w:t>
-      </w:r>
-      <w:proofErr w:type="gramStart"/>
-      <w:r>
-        <w:rPr>
-          <w:szCs w:val="28"/>
-        </w:rPr>
-        <w:t xml:space="preserve">Проверил:   </w:t>
-      </w:r>
-      <w:proofErr w:type="gramEnd"/>
-      <w:r>
-        <w:rPr>
-          <w:szCs w:val="28"/>
-        </w:rPr>
-        <w:t xml:space="preserve">                                    </w:t>
+        <w:t xml:space="preserve">                  Проверил:                                       </w:t>
       </w:r>
       <w:r>
         <w:rPr>
@@ -1715,13 +1687,8 @@
       <w:r>
         <w:t xml:space="preserve">            </w:t>
       </w:r>
-      <w:proofErr w:type="gramStart"/>
-      <w:r>
-        <w:t>f(</w:t>
-      </w:r>
-      <w:proofErr w:type="gramEnd"/>
-      <w:r>
-        <w:t>x, n) = значение</w:t>
+      <w:r>
+        <w:t>f(x, n) = значение</w:t>
       </w:r>
     </w:p>
     <w:p>
@@ -2368,12 +2335,14 @@
             <w:pPr>
               <w:pStyle w:val="aff"/>
               <w:rPr>
+                <w:szCs w:val="28"/>
                 <w:lang w:val="en-US"/>
               </w:rPr>
             </w:pPr>
             <w:proofErr w:type="spellStart"/>
             <w:r>
               <w:rPr>
+                <w:szCs w:val="28"/>
                 <w:lang w:val="en-US"/>
               </w:rPr>
               <w:t>xStart</w:t>
@@ -2381,9 +2350,10 @@
             <w:proofErr w:type="spellEnd"/>
             <w:r>
               <w:rPr>
-                <w:lang w:val="en-US"/>
-              </w:rPr>
-              <w:t>:=0.6;</w:t>
+                <w:szCs w:val="28"/>
+                <w:lang w:val="en-US"/>
+              </w:rPr>
+              <w:t>:=0.6</w:t>
             </w:r>
           </w:p>
         </w:tc>
@@ -2416,6 +2386,7 @@
             <w:pPr>
               <w:pStyle w:val="aff"/>
               <w:rPr>
+                <w:szCs w:val="28"/>
                 <w:lang w:val="en-US"/>
               </w:rPr>
             </w:pPr>
@@ -2434,13 +2405,6 @@
                 <w:lang w:val="en-US"/>
               </w:rPr>
               <w:t>=1.1</w:t>
-            </w:r>
-            <w:r>
-              <w:rPr>
-                <w:szCs w:val="28"/>
-                <w:lang w:val="en-US"/>
-              </w:rPr>
-              <w:t>;</w:t>
             </w:r>
           </w:p>
         </w:tc>
@@ -2473,14 +2437,16 @@
             <w:pPr>
               <w:pStyle w:val="aff"/>
               <w:rPr>
-                <w:lang w:val="en-US"/>
-              </w:rPr>
-            </w:pPr>
-            <w:r>
-              <w:rPr>
-                <w:lang w:val="en-US"/>
-              </w:rPr>
-              <w:t>Step:=0.1;</w:t>
+                <w:szCs w:val="28"/>
+                <w:lang w:val="en-US"/>
+              </w:rPr>
+            </w:pPr>
+            <w:r>
+              <w:rPr>
+                <w:szCs w:val="28"/>
+                <w:lang w:val="en-US"/>
+              </w:rPr>
+              <w:t>Step:=0.1</w:t>
             </w:r>
           </w:p>
         </w:tc>
@@ -2513,12 +2479,14 @@
             <w:pPr>
               <w:pStyle w:val="aff"/>
               <w:rPr>
+                <w:szCs w:val="28"/>
                 <w:lang w:val="en-US"/>
               </w:rPr>
             </w:pPr>
             <w:proofErr w:type="spellStart"/>
             <w:r>
               <w:rPr>
+                <w:szCs w:val="28"/>
                 <w:lang w:val="en-US"/>
               </w:rPr>
               <w:t>nStart</w:t>
@@ -2526,9 +2494,10 @@
             <w:proofErr w:type="spellEnd"/>
             <w:r>
               <w:rPr>
-                <w:lang w:val="en-US"/>
-              </w:rPr>
-              <w:t>:=10;</w:t>
+                <w:szCs w:val="28"/>
+                <w:lang w:val="en-US"/>
+              </w:rPr>
+              <w:t>:=10</w:t>
             </w:r>
           </w:p>
         </w:tc>
@@ -2561,12 +2530,14 @@
             <w:pPr>
               <w:pStyle w:val="aff"/>
               <w:rPr>
+                <w:szCs w:val="28"/>
                 <w:lang w:val="en-US"/>
               </w:rPr>
             </w:pPr>
             <w:proofErr w:type="spellStart"/>
             <w:r>
               <w:rPr>
+                <w:szCs w:val="28"/>
                 <w:lang w:val="en-US"/>
               </w:rPr>
               <w:t>nLast</w:t>
@@ -2574,9 +2545,10 @@
             <w:proofErr w:type="spellEnd"/>
             <w:r>
               <w:rPr>
-                <w:lang w:val="en-US"/>
-              </w:rPr>
-              <w:t>:=15;</w:t>
+                <w:szCs w:val="28"/>
+                <w:lang w:val="en-US"/>
+              </w:rPr>
+              <w:t>:=15</w:t>
             </w:r>
           </w:p>
         </w:tc>
@@ -2609,14 +2581,16 @@
             <w:pPr>
               <w:pStyle w:val="aff"/>
               <w:rPr>
-                <w:lang w:val="en-US"/>
-              </w:rPr>
-            </w:pPr>
-            <w:r>
-              <w:rPr>
-                <w:lang w:val="en-US"/>
-              </w:rPr>
-              <w:t>x:=xStart;</w:t>
+                <w:szCs w:val="28"/>
+                <w:lang w:val="en-US"/>
+              </w:rPr>
+            </w:pPr>
+            <w:r>
+              <w:rPr>
+                <w:szCs w:val="28"/>
+                <w:lang w:val="en-US"/>
+              </w:rPr>
+              <w:t>x:=xStart</w:t>
             </w:r>
           </w:p>
         </w:tc>
@@ -2653,18 +2627,27 @@
               </w:rPr>
             </w:pPr>
             <w:r>
-              <w:t xml:space="preserve">Начало цикла А1. Проверка выполнения </w:t>
-            </w:r>
-            <w:r>
-              <w:t xml:space="preserve">условия </w:t>
-            </w:r>
-            <w:r>
+              <w:rPr>
+                <w:szCs w:val="28"/>
+              </w:rPr>
+              <w:t xml:space="preserve">Начало цикла А1. Проверка выполнения условия </w:t>
+            </w:r>
+            <w:r>
+              <w:rPr>
+                <w:szCs w:val="28"/>
+              </w:rPr>
               <w:t>(</w:t>
             </w:r>
             <w:r>
+              <w:rPr>
+                <w:szCs w:val="28"/>
+              </w:rPr>
               <w:t xml:space="preserve">x </w:t>
             </w:r>
             <w:r>
+              <w:rPr>
+                <w:szCs w:val="28"/>
+              </w:rPr>
               <w:t>&lt;=</w:t>
             </w:r>
             <w:r>
@@ -2683,25 +2666,34 @@
             </w:r>
             <w:proofErr w:type="spellEnd"/>
             <w:r>
+              <w:rPr>
+                <w:szCs w:val="28"/>
+              </w:rPr>
               <w:t>)</w:t>
             </w:r>
             <w:r>
-              <w:t>.</w:t>
-            </w:r>
-            <w:r>
-              <w:t xml:space="preserve"> Если условие истинно, перейти к шагу </w:t>
-            </w:r>
-            <w:r>
+              <w:rPr>
+                <w:szCs w:val="28"/>
+              </w:rPr>
+              <w:t xml:space="preserve">. Если условие истинно, перейти к шагу </w:t>
+            </w:r>
+            <w:r>
+              <w:rPr>
+                <w:szCs w:val="28"/>
+              </w:rPr>
               <w:t>8</w:t>
             </w:r>
             <w:r>
+              <w:rPr>
+                <w:szCs w:val="28"/>
+              </w:rPr>
               <w:t xml:space="preserve">, иначе – к шагу </w:t>
             </w:r>
             <w:r>
+              <w:rPr>
+                <w:szCs w:val="28"/>
+              </w:rPr>
               <w:t>35</w:t>
-            </w:r>
-            <w:r>
-              <w:t>.</w:t>
             </w:r>
           </w:p>
         </w:tc>
@@ -2748,7 +2740,7 @@
               <w:rPr>
                 <w:szCs w:val="28"/>
               </w:rPr>
-              <w:t>:=0;</w:t>
+              <w:t>:=0</w:t>
             </w:r>
           </w:p>
         </w:tc>
@@ -2861,8 +2853,20 @@
               <w:rPr>
                 <w:szCs w:val="28"/>
               </w:rPr>
+              <w:t xml:space="preserve"> </w:t>
+            </w:r>
+            <w:r>
+              <w:rPr>
+                <w:szCs w:val="28"/>
+              </w:rPr>
               <w:t>&lt;=</w:t>
             </w:r>
+            <w:r>
+              <w:rPr>
+                <w:szCs w:val="28"/>
+              </w:rPr>
+              <w:t xml:space="preserve"> </w:t>
+            </w:r>
             <w:proofErr w:type="spellStart"/>
             <w:r>
               <w:rPr>
@@ -2882,13 +2886,7 @@
               <w:rPr>
                 <w:szCs w:val="28"/>
               </w:rPr>
-              <w:t xml:space="preserve">. </w:t>
-            </w:r>
-            <w:r>
-              <w:rPr>
-                <w:szCs w:val="28"/>
-              </w:rPr>
-              <w:t>Если у</w:t>
+              <w:t>. Если у</w:t>
             </w:r>
             <w:r>
               <w:rPr>
@@ -2906,16 +2904,13 @@
               <w:rPr>
                 <w:szCs w:val="28"/>
               </w:rPr>
-              <w:t xml:space="preserve">, иначе </w:t>
-            </w:r>
-            <w:r>
-              <w:t xml:space="preserve">– к шагу </w:t>
-            </w:r>
-            <w:r>
+              <w:t xml:space="preserve">, иначе – к шагу </w:t>
+            </w:r>
+            <w:r>
+              <w:rPr>
+                <w:szCs w:val="28"/>
+              </w:rPr>
               <w:t>33</w:t>
-            </w:r>
-            <w:r>
-              <w:t>.</w:t>
             </w:r>
           </w:p>
         </w:tc>
@@ -3049,13 +3044,16 @@
               </w:rPr>
             </w:pPr>
             <w:r>
-              <w:t xml:space="preserve">Если условие </w:t>
-            </w:r>
-            <w:r>
-              <w:rPr>
-                <w:szCs w:val="28"/>
-              </w:rPr>
-              <w:t>ValueForSum2</w:t>
+              <w:rPr>
+                <w:szCs w:val="28"/>
+              </w:rPr>
+              <w:t>Если условие ValueForSum2</w:t>
+            </w:r>
+            <w:r>
+              <w:rPr>
+                <w:szCs w:val="28"/>
+              </w:rPr>
+              <w:t xml:space="preserve"> </w:t>
             </w:r>
             <w:r>
               <w:rPr>
@@ -3067,7 +3065,19 @@
               <w:rPr>
                 <w:szCs w:val="28"/>
               </w:rPr>
-              <w:t>&gt;0</w:t>
+              <w:t>&gt;</w:t>
+            </w:r>
+            <w:r>
+              <w:rPr>
+                <w:szCs w:val="28"/>
+              </w:rPr>
+              <w:t xml:space="preserve"> </w:t>
+            </w:r>
+            <w:r>
+              <w:rPr>
+                <w:szCs w:val="28"/>
+              </w:rPr>
+              <w:t>0</w:t>
             </w:r>
             <w:r>
               <w:rPr>
@@ -3086,12 +3096,6 @@
                 <w:szCs w:val="28"/>
               </w:rPr>
               <w:t xml:space="preserve"> 15</w:t>
-            </w:r>
-            <w:r>
-              <w:rPr>
-                <w:szCs w:val="28"/>
-              </w:rPr>
-              <w:t>.</w:t>
             </w:r>
           </w:p>
         </w:tc>
@@ -3124,11 +3128,13 @@
             <w:pPr>
               <w:pStyle w:val="aff"/>
               <w:rPr>
-                <w:lang w:val="en-US"/>
-              </w:rPr>
-            </w:pPr>
-            <w:r>
-              <w:rPr>
+                <w:szCs w:val="28"/>
+                <w:lang w:val="en-US"/>
+              </w:rPr>
+            </w:pPr>
+            <w:r>
+              <w:rPr>
+                <w:szCs w:val="28"/>
                 <w:lang w:val="en-US"/>
               </w:rPr>
               <w:t xml:space="preserve">ValueForSum2:= </w:t>
@@ -3136,6 +3142,7 @@
             <w:proofErr w:type="spellStart"/>
             <w:r>
               <w:rPr>
+                <w:szCs w:val="28"/>
                 <w:lang w:val="en-US"/>
               </w:rPr>
               <w:t>exp</w:t>
@@ -3143,9 +3150,38 @@
             <w:proofErr w:type="spellEnd"/>
             <w:r>
               <w:rPr>
-                <w:lang w:val="en-US"/>
-              </w:rPr>
-              <w:t>(1/(5+k)*ln(ValueForSum2))</w:t>
+                <w:szCs w:val="28"/>
+                <w:lang w:val="en-US"/>
+              </w:rPr>
+              <w:t>(1/(5+k)</w:t>
+            </w:r>
+            <w:r>
+              <w:rPr>
+                <w:szCs w:val="28"/>
+                <w:lang w:val="en-US"/>
+              </w:rPr>
+              <w:t xml:space="preserve"> </w:t>
+            </w:r>
+            <w:r>
+              <w:rPr>
+                <w:szCs w:val="28"/>
+                <w:lang w:val="en-US"/>
+              </w:rPr>
+              <w:t>*</w:t>
+            </w:r>
+            <w:r>
+              <w:rPr>
+                <w:szCs w:val="28"/>
+                <w:lang w:val="en-US"/>
+              </w:rPr>
+              <w:t xml:space="preserve"> </w:t>
+            </w:r>
+            <w:r>
+              <w:rPr>
+                <w:szCs w:val="28"/>
+                <w:lang w:val="en-US"/>
+              </w:rPr>
+              <w:t>ln(ValueForSum2))</w:t>
             </w:r>
           </w:p>
         </w:tc>
@@ -3179,71 +3215,97 @@
             <w:pPr>
               <w:pStyle w:val="aff"/>
               <w:rPr>
-                <w:lang w:val="en-US"/>
-              </w:rPr>
-            </w:pPr>
-            <w:r>
-              <w:rPr>
+                <w:szCs w:val="28"/>
+                <w:lang w:val="en-US"/>
+              </w:rPr>
+            </w:pPr>
+            <w:r>
+              <w:rPr>
+                <w:szCs w:val="28"/>
                 <w:lang w:val="en-US"/>
               </w:rPr>
               <w:t>ValueForSum3:=</w:t>
             </w:r>
             <w:r>
               <w:rPr>
+                <w:szCs w:val="28"/>
                 <w:lang w:val="en-US"/>
               </w:rPr>
               <w:t xml:space="preserve"> x </w:t>
             </w:r>
             <w:r>
               <w:rPr>
-                <w:lang w:val="en-US"/>
-              </w:rPr>
-              <w:t>+(Ln(k*</w:t>
-            </w:r>
-            <w:r>
-              <w:rPr>
+                <w:szCs w:val="28"/>
+                <w:lang w:val="en-US"/>
+              </w:rPr>
+              <w:t>+(Ln(k</w:t>
+            </w:r>
+            <w:r>
+              <w:rPr>
+                <w:szCs w:val="28"/>
+                <w:lang w:val="en-US"/>
+              </w:rPr>
+              <w:t xml:space="preserve"> </w:t>
+            </w:r>
+            <w:r>
+              <w:rPr>
+                <w:szCs w:val="28"/>
+                <w:lang w:val="en-US"/>
+              </w:rPr>
+              <w:t>*</w:t>
+            </w:r>
+            <w:r>
+              <w:rPr>
+                <w:szCs w:val="28"/>
                 <w:lang w:val="en-US"/>
               </w:rPr>
               <w:t xml:space="preserve"> x </w:t>
             </w:r>
             <w:r>
               <w:rPr>
+                <w:szCs w:val="28"/>
                 <w:lang w:val="en-US"/>
               </w:rPr>
               <w:t>*</w:t>
             </w:r>
             <w:r>
               <w:rPr>
+                <w:szCs w:val="28"/>
                 <w:lang w:val="en-US"/>
               </w:rPr>
               <w:t xml:space="preserve"> x </w:t>
             </w:r>
             <w:r>
               <w:rPr>
+                <w:szCs w:val="28"/>
                 <w:lang w:val="en-US"/>
               </w:rPr>
               <w:t>*</w:t>
             </w:r>
             <w:r>
               <w:rPr>
+                <w:szCs w:val="28"/>
                 <w:lang w:val="en-US"/>
               </w:rPr>
               <w:t xml:space="preserve"> x </w:t>
             </w:r>
             <w:r>
               <w:rPr>
+                <w:szCs w:val="28"/>
                 <w:lang w:val="en-US"/>
               </w:rPr>
               <w:t>*</w:t>
             </w:r>
             <w:r>
               <w:rPr>
+                <w:szCs w:val="28"/>
                 <w:lang w:val="en-US"/>
               </w:rPr>
               <w:t>x</w:t>
             </w:r>
             <w:r>
               <w:rPr>
+                <w:szCs w:val="28"/>
                 <w:lang w:val="en-US"/>
               </w:rPr>
               <w:t>)/Ln(2))</w:t>
@@ -3279,21 +3341,15 @@
           <w:p>
             <w:pPr>
               <w:pStyle w:val="aff"/>
-            </w:pPr>
-            <w:r>
-              <w:t xml:space="preserve">Если условие </w:t>
-            </w:r>
-            <w:r>
-              <w:rPr>
-                <w:szCs w:val="28"/>
-              </w:rPr>
-              <w:t>ValueForSum3</w:t>
-            </w:r>
-            <w:r>
-              <w:rPr>
-                <w:szCs w:val="28"/>
-              </w:rPr>
-              <w:t>&gt;0</w:t>
+              <w:rPr>
+                <w:szCs w:val="28"/>
+              </w:rPr>
+            </w:pPr>
+            <w:r>
+              <w:rPr>
+                <w:szCs w:val="28"/>
+              </w:rPr>
+              <w:t>Если условие ValueForSum3&gt;0</w:t>
             </w:r>
             <w:r>
               <w:rPr>
@@ -3324,12 +3380,6 @@
                 <w:szCs w:val="28"/>
               </w:rPr>
               <w:t xml:space="preserve"> Иначе перейти к шагу 17</w:t>
-            </w:r>
-            <w:r>
-              <w:rPr>
-                <w:szCs w:val="28"/>
-              </w:rPr>
-              <w:t>.</w:t>
             </w:r>
           </w:p>
         </w:tc>
@@ -3361,24 +3411,15 @@
           <w:p>
             <w:pPr>
               <w:pStyle w:val="aff"/>
-            </w:pPr>
-            <w:r>
-              <w:rPr>
-                <w:szCs w:val="28"/>
-              </w:rPr>
-              <w:t>Если условие ValueForSum3</w:t>
-            </w:r>
-            <w:r>
-              <w:rPr>
-                <w:szCs w:val="28"/>
-              </w:rPr>
-              <w:t>&lt;0</w:t>
-            </w:r>
-            <w:r>
-              <w:rPr>
-                <w:szCs w:val="28"/>
-              </w:rPr>
-              <w:t xml:space="preserve"> </w:t>
+              <w:rPr>
+                <w:szCs w:val="28"/>
+              </w:rPr>
+            </w:pPr>
+            <w:r>
+              <w:rPr>
+                <w:szCs w:val="28"/>
+              </w:rPr>
+              <w:t xml:space="preserve">Если условие ValueForSum3&lt;0 </w:t>
             </w:r>
             <w:r>
               <w:rPr>
@@ -3390,13 +3431,7 @@
               <w:rPr>
                 <w:szCs w:val="28"/>
               </w:rPr>
-              <w:t xml:space="preserve">. Иначе перейти к шагу </w:t>
-            </w:r>
-            <w:r>
-              <w:rPr>
-                <w:szCs w:val="28"/>
-              </w:rPr>
-              <w:t>2</w:t>
+              <w:t>. Иначе перейти к шагу 2</w:t>
             </w:r>
             <w:r>
               <w:rPr>
@@ -3404,12 +3439,6 @@
                 <w:lang w:val="en-US"/>
               </w:rPr>
               <w:t>1</w:t>
-            </w:r>
-            <w:r>
-              <w:rPr>
-                <w:szCs w:val="28"/>
-              </w:rPr>
-              <w:t>.</w:t>
             </w:r>
           </w:p>
         </w:tc>
@@ -3441,24 +3470,42 @@
           <w:p>
             <w:pPr>
               <w:pStyle w:val="aff"/>
-            </w:pPr>
-            <w:r>
+              <w:rPr>
+                <w:szCs w:val="28"/>
+              </w:rPr>
+            </w:pPr>
+            <w:r>
+              <w:rPr>
+                <w:szCs w:val="28"/>
+              </w:rPr>
               <w:t xml:space="preserve">ValueForSum3:= </w:t>
             </w:r>
             <w:proofErr w:type="spellStart"/>
             <w:r>
+              <w:rPr>
+                <w:szCs w:val="28"/>
+              </w:rPr>
               <w:t>exp</w:t>
             </w:r>
             <w:proofErr w:type="spellEnd"/>
             <w:r>
+              <w:rPr>
+                <w:szCs w:val="28"/>
+              </w:rPr>
               <w:t>(1/3*</w:t>
             </w:r>
             <w:proofErr w:type="spellStart"/>
             <w:r>
+              <w:rPr>
+                <w:szCs w:val="28"/>
+              </w:rPr>
               <w:t>ln</w:t>
             </w:r>
             <w:proofErr w:type="spellEnd"/>
             <w:r>
+              <w:rPr>
+                <w:szCs w:val="28"/>
+              </w:rPr>
               <w:t>(ValueForSum3))</w:t>
             </w:r>
           </w:p>
@@ -3493,14 +3540,19 @@
             <w:pPr>
               <w:pStyle w:val="aff"/>
               <w:rPr>
-                <w:lang w:val="en-US"/>
-              </w:rPr>
-            </w:pPr>
-            <w:r>
+                <w:szCs w:val="28"/>
+                <w:lang w:val="en-US"/>
+              </w:rPr>
+            </w:pPr>
+            <w:r>
+              <w:rPr>
+                <w:szCs w:val="28"/>
+              </w:rPr>
               <w:t xml:space="preserve">Перейти к шагу </w:t>
             </w:r>
             <w:r>
               <w:rPr>
+                <w:szCs w:val="28"/>
                 <w:lang w:val="en-US"/>
               </w:rPr>
               <w:t>21</w:t>
@@ -3536,24 +3588,42 @@
           <w:p>
             <w:pPr>
               <w:pStyle w:val="aff"/>
-            </w:pPr>
-            <w:r>
+              <w:rPr>
+                <w:szCs w:val="28"/>
+              </w:rPr>
+            </w:pPr>
+            <w:r>
+              <w:rPr>
+                <w:szCs w:val="28"/>
+              </w:rPr>
               <w:t xml:space="preserve">ValueForSum3:=(-1) * </w:t>
             </w:r>
             <w:proofErr w:type="spellStart"/>
             <w:r>
+              <w:rPr>
+                <w:szCs w:val="28"/>
+              </w:rPr>
               <w:t>exp</w:t>
             </w:r>
             <w:proofErr w:type="spellEnd"/>
             <w:r>
+              <w:rPr>
+                <w:szCs w:val="28"/>
+              </w:rPr>
               <w:t>(1/3*</w:t>
             </w:r>
             <w:proofErr w:type="spellStart"/>
             <w:r>
+              <w:rPr>
+                <w:szCs w:val="28"/>
+              </w:rPr>
               <w:t>ln</w:t>
             </w:r>
             <w:proofErr w:type="spellEnd"/>
             <w:r>
+              <w:rPr>
+                <w:szCs w:val="28"/>
+              </w:rPr>
               <w:t>((-1)*ValueForSum3))</w:t>
             </w:r>
           </w:p>
@@ -3588,11 +3658,13 @@
             <w:pPr>
               <w:pStyle w:val="aff"/>
               <w:rPr>
-                <w:lang w:val="en-US"/>
-              </w:rPr>
-            </w:pPr>
-            <w:r>
-              <w:rPr>
+                <w:szCs w:val="28"/>
+                <w:lang w:val="en-US"/>
+              </w:rPr>
+            </w:pPr>
+            <w:r>
+              <w:rPr>
+                <w:szCs w:val="28"/>
                 <w:lang w:val="en-US"/>
               </w:rPr>
               <w:t>Sum:= Sum + ValueForSum1 * ValueForSum2 / ValueForSum3</w:t>
@@ -3628,44 +3700,72 @@
           <w:p>
             <w:pPr>
               <w:pStyle w:val="aff"/>
-            </w:pPr>
-            <w:r>
-              <w:t xml:space="preserve">Если условие </w:t>
-            </w:r>
-            <w:r>
-              <w:t xml:space="preserve">k &gt;= </w:t>
+              <w:rPr>
+                <w:szCs w:val="28"/>
+              </w:rPr>
+            </w:pPr>
+            <w:r>
+              <w:rPr>
+                <w:szCs w:val="28"/>
+              </w:rPr>
+              <w:t xml:space="preserve">Если условие k &gt;= </w:t>
             </w:r>
             <w:proofErr w:type="spellStart"/>
             <w:r>
+              <w:rPr>
+                <w:szCs w:val="28"/>
+              </w:rPr>
               <w:t>nStart</w:t>
             </w:r>
             <w:proofErr w:type="spellEnd"/>
             <w:r>
+              <w:rPr>
+                <w:szCs w:val="28"/>
+              </w:rPr>
               <w:t xml:space="preserve"> истинно, перейти к шагу </w:t>
             </w:r>
             <w:r>
+              <w:rPr>
+                <w:szCs w:val="28"/>
+              </w:rPr>
               <w:t>2</w:t>
             </w:r>
             <w:r>
+              <w:rPr>
+                <w:szCs w:val="28"/>
+              </w:rPr>
               <w:t>3</w:t>
             </w:r>
             <w:r>
+              <w:rPr>
+                <w:szCs w:val="28"/>
+              </w:rPr>
               <w:t>. И</w:t>
             </w:r>
             <w:r>
+              <w:rPr>
+                <w:szCs w:val="28"/>
+              </w:rPr>
               <w:t xml:space="preserve">наче перейти к шагу </w:t>
             </w:r>
             <w:r>
+              <w:rPr>
+                <w:szCs w:val="28"/>
+              </w:rPr>
               <w:t>3</w:t>
             </w:r>
             <w:r>
               <w:rPr>
+                <w:szCs w:val="28"/>
                 <w:lang w:val="en-US"/>
               </w:rPr>
               <w:t>1</w:t>
             </w:r>
             <w:r>
-              <w:t xml:space="preserve">. </w:t>
+              <w:rPr>
+                <w:szCs w:val="28"/>
+              </w:rPr>
+              <w:t>.</w:t>
             </w:r>
           </w:p>
         </w:tc>
@@ -3698,12 +3798,14 @@
             <w:pPr>
               <w:pStyle w:val="aff"/>
               <w:rPr>
+                <w:szCs w:val="28"/>
                 <w:lang w:val="en-US"/>
               </w:rPr>
             </w:pPr>
             <w:proofErr w:type="spellStart"/>
             <w:r>
               <w:rPr>
+                <w:szCs w:val="28"/>
                 <w:lang w:val="en-US"/>
               </w:rPr>
               <w:t>FirstValue</w:t>
@@ -3711,30 +3813,35 @@
             <w:proofErr w:type="spellEnd"/>
             <w:r>
               <w:rPr>
+                <w:szCs w:val="28"/>
                 <w:lang w:val="en-US"/>
               </w:rPr>
               <w:t>:= 1+cos(Pi*</w:t>
             </w:r>
             <w:r>
               <w:rPr>
+                <w:szCs w:val="28"/>
                 <w:lang w:val="en-US"/>
               </w:rPr>
               <w:t xml:space="preserve"> x </w:t>
             </w:r>
             <w:r>
               <w:rPr>
+                <w:szCs w:val="28"/>
                 <w:lang w:val="en-US"/>
               </w:rPr>
               <w:t>/k)*cos(Pi*</w:t>
             </w:r>
             <w:r>
               <w:rPr>
+                <w:szCs w:val="28"/>
                 <w:lang w:val="en-US"/>
               </w:rPr>
               <w:t xml:space="preserve"> x </w:t>
             </w:r>
             <w:r>
               <w:rPr>
+                <w:szCs w:val="28"/>
                 <w:lang w:val="en-US"/>
               </w:rPr>
               <w:t>/k)</w:t>
@@ -3770,13 +3877,20 @@
           <w:p>
             <w:pPr>
               <w:pStyle w:val="aff"/>
-            </w:pPr>
-            <w:r>
+              <w:rPr>
+                <w:szCs w:val="28"/>
+              </w:rPr>
+            </w:pPr>
+            <w:r>
+              <w:rPr>
+                <w:szCs w:val="28"/>
+              </w:rPr>
               <w:t xml:space="preserve">Если условие </w:t>
             </w:r>
             <w:proofErr w:type="spellStart"/>
             <w:r>
               <w:rPr>
+                <w:szCs w:val="28"/>
                 <w:lang w:val="en-US"/>
               </w:rPr>
               <w:t>FirstValue</w:t>
@@ -3786,7 +3900,25 @@
               <w:rPr>
                 <w:szCs w:val="28"/>
               </w:rPr>
-              <w:t>&gt;0</w:t>
+              <w:t xml:space="preserve"> </w:t>
+            </w:r>
+            <w:r>
+              <w:rPr>
+                <w:szCs w:val="28"/>
+              </w:rPr>
+              <w:t>&gt;</w:t>
+            </w:r>
+            <w:r>
+              <w:rPr>
+                <w:szCs w:val="28"/>
+              </w:rPr>
+              <w:t xml:space="preserve"> </w:t>
+            </w:r>
+            <w:r>
+              <w:rPr>
+                <w:szCs w:val="28"/>
+              </w:rPr>
+              <w:t>0</w:t>
             </w:r>
             <w:r>
               <w:rPr>
@@ -3812,12 +3944,6 @@
                 <w:lang w:val="en-US"/>
               </w:rPr>
               <w:t>5</w:t>
-            </w:r>
-            <w:r>
-              <w:rPr>
-                <w:szCs w:val="28"/>
-              </w:rPr>
-              <w:t>.</w:t>
             </w:r>
           </w:p>
         </w:tc>
@@ -3849,6 +3975,9 @@
           <w:p>
             <w:pPr>
               <w:pStyle w:val="aff"/>
+              <w:rPr>
+                <w:szCs w:val="28"/>
+              </w:rPr>
             </w:pPr>
             <w:r>
               <w:rPr>
@@ -3859,6 +3988,7 @@
             <w:proofErr w:type="spellStart"/>
             <w:r>
               <w:rPr>
+                <w:szCs w:val="28"/>
                 <w:lang w:val="en-US"/>
               </w:rPr>
               <w:t>FirstValue</w:t>
@@ -3868,19 +3998,25 @@
               <w:rPr>
                 <w:szCs w:val="28"/>
               </w:rPr>
-              <w:t>&lt;0</w:t>
-            </w:r>
-            <w:r>
-              <w:rPr>
-                <w:szCs w:val="28"/>
-              </w:rPr>
               <w:t xml:space="preserve"> </w:t>
             </w:r>
             <w:r>
               <w:rPr>
                 <w:szCs w:val="28"/>
               </w:rPr>
-              <w:t>истинно, перейти к шагу 2</w:t>
+              <w:t>&lt;</w:t>
+            </w:r>
+            <w:r>
+              <w:rPr>
+                <w:szCs w:val="28"/>
+              </w:rPr>
+              <w:t xml:space="preserve"> </w:t>
+            </w:r>
+            <w:r>
+              <w:rPr>
+                <w:szCs w:val="28"/>
+              </w:rPr>
+              <w:t>0 истинно, перейти к шагу 2</w:t>
             </w:r>
             <w:r>
               <w:rPr>
@@ -3897,15 +4033,8 @@
             <w:r>
               <w:rPr>
                 <w:szCs w:val="28"/>
-                <w:lang w:val="en-US"/>
               </w:rPr>
               <w:t>9</w:t>
-            </w:r>
-            <w:r>
-              <w:rPr>
-                <w:szCs w:val="28"/>
-              </w:rPr>
-              <w:t>.</w:t>
             </w:r>
           </w:p>
         </w:tc>
@@ -3937,37 +4066,64 @@
           <w:p>
             <w:pPr>
               <w:pStyle w:val="aff"/>
+              <w:rPr>
+                <w:szCs w:val="28"/>
+              </w:rPr>
             </w:pPr>
             <w:proofErr w:type="spellStart"/>
             <w:r>
+              <w:rPr>
+                <w:szCs w:val="28"/>
+              </w:rPr>
               <w:t>FirstValue</w:t>
             </w:r>
             <w:proofErr w:type="spellEnd"/>
             <w:r>
+              <w:rPr>
+                <w:szCs w:val="28"/>
+              </w:rPr>
               <w:t xml:space="preserve">:= </w:t>
             </w:r>
             <w:proofErr w:type="spellStart"/>
             <w:r>
+              <w:rPr>
+                <w:szCs w:val="28"/>
+              </w:rPr>
               <w:t>exp</w:t>
             </w:r>
             <w:proofErr w:type="spellEnd"/>
             <w:r>
+              <w:rPr>
+                <w:szCs w:val="28"/>
+              </w:rPr>
               <w:t>(1/5*</w:t>
             </w:r>
             <w:proofErr w:type="spellStart"/>
             <w:r>
+              <w:rPr>
+                <w:szCs w:val="28"/>
+              </w:rPr>
               <w:t>ln</w:t>
             </w:r>
             <w:proofErr w:type="spellEnd"/>
             <w:r>
+              <w:rPr>
+                <w:szCs w:val="28"/>
+              </w:rPr>
               <w:t>(</w:t>
             </w:r>
             <w:proofErr w:type="spellStart"/>
             <w:r>
+              <w:rPr>
+                <w:szCs w:val="28"/>
+              </w:rPr>
               <w:t>FirstValue</w:t>
             </w:r>
             <w:proofErr w:type="spellEnd"/>
             <w:r>
+              <w:rPr>
+                <w:szCs w:val="28"/>
+              </w:rPr>
               <w:t>))</w:t>
             </w:r>
           </w:p>
@@ -4002,17 +4158,25 @@
             <w:pPr>
               <w:pStyle w:val="aff"/>
               <w:rPr>
-                <w:lang w:val="en-US"/>
-              </w:rPr>
-            </w:pPr>
-            <w:r>
+                <w:szCs w:val="28"/>
+                <w:lang w:val="en-US"/>
+              </w:rPr>
+            </w:pPr>
+            <w:r>
+              <w:rPr>
+                <w:szCs w:val="28"/>
+              </w:rPr>
               <w:t xml:space="preserve">Перейти к </w:t>
             </w:r>
             <w:r>
+              <w:rPr>
+                <w:szCs w:val="28"/>
+              </w:rPr>
               <w:t>шагу 2</w:t>
             </w:r>
             <w:r>
               <w:rPr>
+                <w:szCs w:val="28"/>
                 <w:lang w:val="en-US"/>
               </w:rPr>
               <w:t>9</w:t>
@@ -4048,37 +4212,64 @@
           <w:p>
             <w:pPr>
               <w:pStyle w:val="aff"/>
+              <w:rPr>
+                <w:szCs w:val="28"/>
+              </w:rPr>
             </w:pPr>
             <w:proofErr w:type="spellStart"/>
             <w:r>
+              <w:rPr>
+                <w:szCs w:val="28"/>
+              </w:rPr>
               <w:t>FirstValue</w:t>
             </w:r>
             <w:proofErr w:type="spellEnd"/>
             <w:r>
+              <w:rPr>
+                <w:szCs w:val="28"/>
+              </w:rPr>
               <w:t xml:space="preserve">:=(-1) * </w:t>
             </w:r>
             <w:proofErr w:type="spellStart"/>
             <w:r>
+              <w:rPr>
+                <w:szCs w:val="28"/>
+              </w:rPr>
               <w:t>exp</w:t>
             </w:r>
             <w:proofErr w:type="spellEnd"/>
             <w:r>
+              <w:rPr>
+                <w:szCs w:val="28"/>
+              </w:rPr>
               <w:t>(1/5*</w:t>
             </w:r>
             <w:proofErr w:type="spellStart"/>
             <w:r>
+              <w:rPr>
+                <w:szCs w:val="28"/>
+              </w:rPr>
               <w:t>ln</w:t>
             </w:r>
             <w:proofErr w:type="spellEnd"/>
             <w:r>
+              <w:rPr>
+                <w:szCs w:val="28"/>
+              </w:rPr>
               <w:t>((-1)*</w:t>
             </w:r>
             <w:proofErr w:type="spellStart"/>
             <w:r>
+              <w:rPr>
+                <w:szCs w:val="28"/>
+              </w:rPr>
               <w:t>FirstValue</w:t>
             </w:r>
             <w:proofErr w:type="spellEnd"/>
             <w:r>
+              <w:rPr>
+                <w:szCs w:val="28"/>
+              </w:rPr>
               <w:t>))</w:t>
             </w:r>
           </w:p>
@@ -4112,25 +4303,43 @@
           <w:p>
             <w:pPr>
               <w:pStyle w:val="aff"/>
+              <w:rPr>
+                <w:szCs w:val="28"/>
+              </w:rPr>
             </w:pPr>
             <w:proofErr w:type="spellStart"/>
             <w:r>
+              <w:rPr>
+                <w:szCs w:val="28"/>
+              </w:rPr>
               <w:t>Res</w:t>
             </w:r>
             <w:proofErr w:type="spellEnd"/>
             <w:r>
+              <w:rPr>
+                <w:szCs w:val="28"/>
+              </w:rPr>
               <w:t xml:space="preserve">:= </w:t>
             </w:r>
             <w:proofErr w:type="spellStart"/>
             <w:r>
+              <w:rPr>
+                <w:szCs w:val="28"/>
+              </w:rPr>
               <w:t>FirstValue</w:t>
             </w:r>
             <w:proofErr w:type="spellEnd"/>
             <w:r>
+              <w:rPr>
+                <w:szCs w:val="28"/>
+              </w:rPr>
               <w:t xml:space="preserve"> + </w:t>
             </w:r>
             <w:proofErr w:type="spellStart"/>
             <w:r>
+              <w:rPr>
+                <w:szCs w:val="28"/>
+              </w:rPr>
               <w:t>Sum</w:t>
             </w:r>
             <w:proofErr w:type="spellEnd"/>
@@ -4166,20 +4375,26 @@
             <w:pPr>
               <w:pStyle w:val="aff"/>
               <w:rPr>
-                <w:lang w:val="en-US"/>
-              </w:rPr>
-            </w:pPr>
-            <w:r>
+                <w:szCs w:val="28"/>
+                <w:lang w:val="en-US"/>
+              </w:rPr>
+            </w:pPr>
+            <w:r>
+              <w:rPr>
+                <w:szCs w:val="28"/>
+              </w:rPr>
               <w:t xml:space="preserve">Вывод </w:t>
             </w:r>
             <w:r>
               <w:rPr>
+                <w:szCs w:val="28"/>
                 <w:lang w:val="en-US"/>
               </w:rPr>
               <w:t>x</w:t>
             </w:r>
             <w:r>
               <w:rPr>
+                <w:szCs w:val="28"/>
                 <w:lang w:val="en-US"/>
               </w:rPr>
               <w:t>, k, Res</w:t>
@@ -4216,11 +4431,13 @@
             <w:pPr>
               <w:pStyle w:val="aff"/>
               <w:rPr>
-                <w:lang w:val="en-US"/>
-              </w:rPr>
-            </w:pPr>
-            <w:r>
-              <w:rPr>
+                <w:szCs w:val="28"/>
+                <w:lang w:val="en-US"/>
+              </w:rPr>
+            </w:pPr>
+            <w:r>
+              <w:rPr>
+                <w:szCs w:val="28"/>
                 <w:lang w:val="en-US"/>
               </w:rPr>
               <w:t>k:=k + 1</w:t>
@@ -4256,11 +4473,20 @@
           <w:p>
             <w:pPr>
               <w:pStyle w:val="aff"/>
-            </w:pPr>
-            <w:r>
+              <w:rPr>
+                <w:szCs w:val="28"/>
+              </w:rPr>
+            </w:pPr>
+            <w:r>
+              <w:rPr>
+                <w:szCs w:val="28"/>
+              </w:rPr>
               <w:t>Ко</w:t>
             </w:r>
             <w:r>
+              <w:rPr>
+                <w:szCs w:val="28"/>
+              </w:rPr>
               <w:t>нец цикла А2. Вернуться к шагу 10</w:t>
             </w:r>
           </w:p>
@@ -4294,35 +4520,46 @@
             <w:pPr>
               <w:pStyle w:val="aff"/>
               <w:rPr>
-                <w:lang w:val="en-US"/>
-              </w:rPr>
-            </w:pPr>
-            <w:r>
+                <w:szCs w:val="28"/>
+                <w:lang w:val="en-US"/>
+              </w:rPr>
+            </w:pPr>
+            <w:r>
+              <w:rPr>
+                <w:szCs w:val="28"/>
+              </w:rPr>
               <w:t>x</w:t>
             </w:r>
             <w:r>
               <w:rPr>
+                <w:szCs w:val="28"/>
                 <w:lang w:val="en-US"/>
               </w:rPr>
               <w:t>:=</w:t>
             </w:r>
             <w:r>
+              <w:rPr>
+                <w:szCs w:val="28"/>
+              </w:rPr>
               <w:t xml:space="preserve"> </w:t>
             </w:r>
             <w:r>
               <w:rPr>
+                <w:szCs w:val="28"/>
                 <w:lang w:val="en-US"/>
               </w:rPr>
               <w:t>x</w:t>
             </w:r>
             <w:r>
               <w:rPr>
+                <w:szCs w:val="28"/>
                 <w:lang w:val="en-US"/>
               </w:rPr>
               <w:t xml:space="preserve"> + S</w:t>
             </w:r>
             <w:r>
               <w:rPr>
+                <w:szCs w:val="28"/>
                 <w:lang w:val="en-US"/>
               </w:rPr>
               <w:t>tep</w:t>
@@ -4358,14 +4595,26 @@
           <w:p>
             <w:pPr>
               <w:pStyle w:val="aff"/>
-            </w:pPr>
-            <w:r>
+              <w:rPr>
+                <w:szCs w:val="28"/>
+              </w:rPr>
+            </w:pPr>
+            <w:r>
+              <w:rPr>
+                <w:szCs w:val="28"/>
+              </w:rPr>
               <w:t>Ко</w:t>
             </w:r>
             <w:r>
+              <w:rPr>
+                <w:szCs w:val="28"/>
+              </w:rPr>
               <w:t>нец</w:t>
             </w:r>
             <w:r>
+              <w:rPr>
+                <w:szCs w:val="28"/>
+              </w:rPr>
               <w:t xml:space="preserve"> цикла А1. Вернуться к шагу 7</w:t>
             </w:r>
           </w:p>
@@ -4399,15 +4648,19 @@
             <w:pPr>
               <w:pStyle w:val="aff"/>
               <w:rPr>
-                <w:lang w:val="en-US"/>
-              </w:rPr>
-            </w:pPr>
-            <w:r>
+                <w:szCs w:val="28"/>
+                <w:lang w:val="en-US"/>
+              </w:rPr>
+            </w:pPr>
+            <w:r>
+              <w:rPr>
+                <w:szCs w:val="28"/>
+              </w:rPr>
               <w:t>Останов</w:t>
             </w:r>
             <w:r>
               <w:rPr>
-                <w:lang w:val="en-US"/>
+                <w:szCs w:val="28"/>
               </w:rPr>
               <w:t>.</w:t>
             </w:r>
@@ -5515,10 +5768,10 @@
             <v:path o:extrusionok="f" gradientshapeok="t" o:connecttype="rect"/>
             <o:lock v:ext="edit" aspectratio="t"/>
           </v:shapetype>
-          <v:shape id="_x0000_i1025" type="#_x0000_t75" style="width:381.3pt;height:560.35pt" o:ole="">
+          <v:shape id="_x0000_i1025" type="#_x0000_t75" style="width:381.75pt;height:559.7pt" o:ole="">
             <v:imagedata r:id="rId8" o:title=""/>
           </v:shape>
-          <o:OLEObject Type="Embed" ProgID="Visio.Drawing.15" ShapeID="_x0000_i1025" DrawAspect="Content" ObjectID="_1727728550" r:id="rId9"/>
+          <o:OLEObject Type="Embed" ProgID="Visio.Drawing.15" ShapeID="_x0000_i1025" DrawAspect="Content" ObjectID="_1731529263" r:id="rId9"/>
         </w:object>
       </w:r>
     </w:p>
@@ -5549,10 +5802,10 @@
       </w:pPr>
       <w:r>
         <w:object w:dxaOrig="11040" w:dyaOrig="14640" w14:anchorId="03AC7CD9">
-          <v:shape id="_x0000_i1026" type="#_x0000_t75" style="width:467.7pt;height:641.1pt" o:ole="">
+          <v:shape id="_x0000_i1026" type="#_x0000_t75" style="width:467.3pt;height:641.2pt" o:ole="">
             <v:imagedata r:id="rId10" o:title=""/>
           </v:shape>
-          <o:OLEObject Type="Embed" ProgID="Visio.Drawing.15" ShapeID="_x0000_i1026" DrawAspect="Content" ObjectID="_1727728551" r:id="rId11"/>
+          <o:OLEObject Type="Embed" ProgID="Visio.Drawing.15" ShapeID="_x0000_i1026" DrawAspect="Content" ObjectID="_1731529264" r:id="rId11"/>
         </w:object>
       </w:r>
     </w:p>
@@ -5796,6 +6049,7 @@
           <w:rFonts w:ascii="Courier New" w:hAnsi="Courier New" w:cs="Courier New"/>
           <w:sz w:val="26"/>
           <w:szCs w:val="26"/>
+          <w:lang w:val="en-US"/>
         </w:rPr>
       </w:pPr>
       <w:r>
@@ -5821,6 +6075,7 @@
           <w:rFonts w:ascii="Courier New" w:hAnsi="Courier New" w:cs="Courier New"/>
           <w:sz w:val="26"/>
           <w:szCs w:val="26"/>
+          <w:lang w:val="en-US"/>
         </w:rPr>
         <w:t xml:space="preserve"> </w:t>
       </w:r>
@@ -5838,6 +6093,7 @@
           <w:rFonts w:ascii="Courier New" w:hAnsi="Courier New" w:cs="Courier New"/>
           <w:sz w:val="26"/>
           <w:szCs w:val="26"/>
+          <w:lang w:val="en-US"/>
         </w:rPr>
         <w:t>1;</w:t>
       </w:r>
@@ -5860,7 +6116,7 @@
           <w:szCs w:val="26"/>
           <w:lang w:val="en-US"/>
         </w:rPr>
-        <w:t>{Calculate function value f(</w:t>
+        <w:t>{Calculate the value of the function f(</w:t>
       </w:r>
       <w:proofErr w:type="spellStart"/>
       <w:r>
@@ -5870,20 +6126,9 @@
           <w:szCs w:val="26"/>
           <w:lang w:val="en-US"/>
         </w:rPr>
-        <w:t>x</w:t>
-      </w:r>
-      <w:proofErr w:type="gramStart"/>
-      <w:r>
-        <w:rPr>
-          <w:rFonts w:ascii="Courier New" w:hAnsi="Courier New" w:cs="Courier New"/>
-          <w:sz w:val="26"/>
-          <w:szCs w:val="26"/>
-          <w:lang w:val="en-US"/>
-        </w:rPr>
-        <w:t>,n</w:t>
+        <w:t>x,n</w:t>
       </w:r>
       <w:proofErr w:type="spellEnd"/>
-      <w:proofErr w:type="gramEnd"/>
       <w:r>
         <w:rPr>
           <w:rFonts w:ascii="Courier New" w:hAnsi="Courier New" w:cs="Courier New"/>
@@ -5905,25 +6150,14 @@
           <w:lang w:val="en-US"/>
         </w:rPr>
       </w:pPr>
-      <w:proofErr w:type="gramStart"/>
-      <w:r>
-        <w:rPr>
-          <w:rFonts w:ascii="Courier New" w:hAnsi="Courier New" w:cs="Courier New"/>
-          <w:sz w:val="26"/>
-          <w:szCs w:val="26"/>
-          <w:lang w:val="en-US"/>
-        </w:rPr>
-        <w:t>with</w:t>
-      </w:r>
-      <w:proofErr w:type="gramEnd"/>
-      <w:r>
-        <w:rPr>
-          <w:rFonts w:ascii="Courier New" w:hAnsi="Courier New" w:cs="Courier New"/>
-          <w:sz w:val="26"/>
-          <w:szCs w:val="26"/>
-          <w:lang w:val="en-US"/>
-        </w:rPr>
-        <w:t xml:space="preserve"> a step 0.1}</w:t>
+      <w:r>
+        <w:rPr>
+          <w:rFonts w:ascii="Courier New" w:hAnsi="Courier New" w:cs="Courier New"/>
+          <w:sz w:val="26"/>
+          <w:szCs w:val="26"/>
+          <w:lang w:val="en-US"/>
+        </w:rPr>
+        <w:t>with a step 0.1}</w:t>
       </w:r>
     </w:p>
     <w:p>
@@ -5937,6 +6171,8 @@
           <w:lang w:val="en-US"/>
         </w:rPr>
       </w:pPr>
+      <w:bookmarkStart w:id="53" w:name="_GoBack"/>
+      <w:bookmarkEnd w:id="53"/>
     </w:p>
     <w:p>
       <w:pPr>
@@ -5949,6 +6185,15 @@
           <w:lang w:val="en-US"/>
         </w:rPr>
       </w:pPr>
+      <w:r>
+        <w:rPr>
+          <w:rFonts w:ascii="Courier New" w:hAnsi="Courier New" w:cs="Courier New"/>
+          <w:sz w:val="26"/>
+          <w:szCs w:val="26"/>
+          <w:lang w:val="en-US"/>
+        </w:rPr>
+        <w:t>{$APPTYPE CONSOLE}</w:t>
+      </w:r>
     </w:p>
     <w:p>
       <w:pPr>
@@ -5961,15 +6206,6 @@
           <w:lang w:val="en-US"/>
         </w:rPr>
       </w:pPr>
-      <w:r>
-        <w:rPr>
-          <w:rFonts w:ascii="Courier New" w:hAnsi="Courier New" w:cs="Courier New"/>
-          <w:sz w:val="26"/>
-          <w:szCs w:val="26"/>
-          <w:lang w:val="en-US"/>
-        </w:rPr>
-        <w:t>{$APPTYPE CONSOLE}</w:t>
-      </w:r>
     </w:p>
     <w:p>
       <w:pPr>
@@ -5982,6 +6218,26 @@
           <w:lang w:val="en-US"/>
         </w:rPr>
       </w:pPr>
+      <w:proofErr w:type="spellStart"/>
+      <w:r>
+        <w:rPr>
+          <w:rFonts w:ascii="Courier New" w:hAnsi="Courier New" w:cs="Courier New"/>
+          <w:sz w:val="26"/>
+          <w:szCs w:val="26"/>
+          <w:lang w:val="en-US"/>
+        </w:rPr>
+        <w:t>C</w:t>
+      </w:r>
+      <w:r>
+        <w:rPr>
+          <w:rFonts w:ascii="Courier New" w:hAnsi="Courier New" w:cs="Courier New"/>
+          <w:sz w:val="26"/>
+          <w:szCs w:val="26"/>
+          <w:lang w:val="en-US"/>
+        </w:rPr>
+        <w:t>onst</w:t>
+      </w:r>
+      <w:proofErr w:type="spellEnd"/>
     </w:p>
     <w:p>
       <w:pPr>
@@ -5994,26 +6250,15 @@
           <w:lang w:val="en-US"/>
         </w:rPr>
       </w:pPr>
-      <w:proofErr w:type="spellStart"/>
-      <w:r>
-        <w:rPr>
-          <w:rFonts w:ascii="Courier New" w:hAnsi="Courier New" w:cs="Courier New"/>
-          <w:sz w:val="26"/>
-          <w:szCs w:val="26"/>
-          <w:lang w:val="en-US"/>
-        </w:rPr>
-        <w:t>C</w:t>
-      </w:r>
-      <w:r>
-        <w:rPr>
-          <w:rFonts w:ascii="Courier New" w:hAnsi="Courier New" w:cs="Courier New"/>
-          <w:sz w:val="26"/>
-          <w:szCs w:val="26"/>
-          <w:lang w:val="en-US"/>
-        </w:rPr>
-        <w:t>onst</w:t>
-      </w:r>
-      <w:proofErr w:type="spellEnd"/>
+      <w:r>
+        <w:rPr>
+          <w:rFonts w:ascii="Courier New" w:hAnsi="Courier New" w:cs="Courier New"/>
+          <w:sz w:val="26"/>
+          <w:szCs w:val="26"/>
+          <w:lang w:val="en-US"/>
+        </w:rPr>
+        <w:t xml:space="preserve">  Step= 0.1;</w:t>
+      </w:r>
     </w:p>
     <w:p>
       <w:pPr>
@@ -6033,7 +6278,27 @@
           <w:szCs w:val="26"/>
           <w:lang w:val="en-US"/>
         </w:rPr>
-        <w:t xml:space="preserve">  Step= 0.1;</w:t>
+        <w:t xml:space="preserve">  </w:t>
+      </w:r>
+      <w:proofErr w:type="spellStart"/>
+      <w:r>
+        <w:rPr>
+          <w:rFonts w:ascii="Courier New" w:hAnsi="Courier New" w:cs="Courier New"/>
+          <w:sz w:val="26"/>
+          <w:szCs w:val="26"/>
+          <w:lang w:val="en-US"/>
+        </w:rPr>
+        <w:t>nStart</w:t>
+      </w:r>
+      <w:proofErr w:type="spellEnd"/>
+      <w:r>
+        <w:rPr>
+          <w:rFonts w:ascii="Courier New" w:hAnsi="Courier New" w:cs="Courier New"/>
+          <w:sz w:val="26"/>
+          <w:szCs w:val="26"/>
+          <w:lang w:val="en-US"/>
+        </w:rPr>
+        <w:t>=10;</w:t>
       </w:r>
     </w:p>
     <w:p>
@@ -6057,15 +6322,14 @@
         <w:t xml:space="preserve">  </w:t>
       </w:r>
       <w:proofErr w:type="spellStart"/>
-      <w:proofErr w:type="gramStart"/>
-      <w:r>
-        <w:rPr>
-          <w:rFonts w:ascii="Courier New" w:hAnsi="Courier New" w:cs="Courier New"/>
-          <w:sz w:val="26"/>
-          <w:szCs w:val="26"/>
-          <w:lang w:val="en-US"/>
-        </w:rPr>
-        <w:t>nStart</w:t>
+      <w:r>
+        <w:rPr>
+          <w:rFonts w:ascii="Courier New" w:hAnsi="Courier New" w:cs="Courier New"/>
+          <w:sz w:val="26"/>
+          <w:szCs w:val="26"/>
+          <w:lang w:val="en-US"/>
+        </w:rPr>
+        <w:t>nLast</w:t>
       </w:r>
       <w:proofErr w:type="spellEnd"/>
       <w:r>
@@ -6075,17 +6339,7 @@
           <w:szCs w:val="26"/>
           <w:lang w:val="en-US"/>
         </w:rPr>
-        <w:t>=</w:t>
-      </w:r>
-      <w:proofErr w:type="gramEnd"/>
-      <w:r>
-        <w:rPr>
-          <w:rFonts w:ascii="Courier New" w:hAnsi="Courier New" w:cs="Courier New"/>
-          <w:sz w:val="26"/>
-          <w:szCs w:val="26"/>
-          <w:lang w:val="en-US"/>
-        </w:rPr>
-        <w:t>10;</w:t>
+        <w:t>=15;</w:t>
       </w:r>
     </w:p>
     <w:p>
@@ -6109,15 +6363,14 @@
         <w:t xml:space="preserve">  </w:t>
       </w:r>
       <w:proofErr w:type="spellStart"/>
-      <w:proofErr w:type="gramStart"/>
-      <w:r>
-        <w:rPr>
-          <w:rFonts w:ascii="Courier New" w:hAnsi="Courier New" w:cs="Courier New"/>
-          <w:sz w:val="26"/>
-          <w:szCs w:val="26"/>
-          <w:lang w:val="en-US"/>
-        </w:rPr>
-        <w:t>nLast</w:t>
+      <w:r>
+        <w:rPr>
+          <w:rFonts w:ascii="Courier New" w:hAnsi="Courier New" w:cs="Courier New"/>
+          <w:sz w:val="26"/>
+          <w:szCs w:val="26"/>
+          <w:lang w:val="en-US"/>
+        </w:rPr>
+        <w:t>xLast</w:t>
       </w:r>
       <w:proofErr w:type="spellEnd"/>
       <w:r>
@@ -6127,17 +6380,7 @@
           <w:szCs w:val="26"/>
           <w:lang w:val="en-US"/>
         </w:rPr>
-        <w:t>=</w:t>
-      </w:r>
-      <w:proofErr w:type="gramEnd"/>
-      <w:r>
-        <w:rPr>
-          <w:rFonts w:ascii="Courier New" w:hAnsi="Courier New" w:cs="Courier New"/>
-          <w:sz w:val="26"/>
-          <w:szCs w:val="26"/>
-          <w:lang w:val="en-US"/>
-        </w:rPr>
-        <w:t>15;</w:t>
+        <w:t>=1.1;</w:t>
       </w:r>
     </w:p>
     <w:p>
@@ -6161,15 +6404,14 @@
         <w:t xml:space="preserve">  </w:t>
       </w:r>
       <w:proofErr w:type="spellStart"/>
-      <w:proofErr w:type="gramStart"/>
-      <w:r>
-        <w:rPr>
-          <w:rFonts w:ascii="Courier New" w:hAnsi="Courier New" w:cs="Courier New"/>
-          <w:sz w:val="26"/>
-          <w:szCs w:val="26"/>
-          <w:lang w:val="en-US"/>
-        </w:rPr>
-        <w:t>xLast</w:t>
+      <w:r>
+        <w:rPr>
+          <w:rFonts w:ascii="Courier New" w:hAnsi="Courier New" w:cs="Courier New"/>
+          <w:sz w:val="26"/>
+          <w:szCs w:val="26"/>
+          <w:lang w:val="en-US"/>
+        </w:rPr>
+        <w:t>xStart</w:t>
       </w:r>
       <w:proofErr w:type="spellEnd"/>
       <w:r>
@@ -6179,17 +6421,7 @@
           <w:szCs w:val="26"/>
           <w:lang w:val="en-US"/>
         </w:rPr>
-        <w:t>=</w:t>
-      </w:r>
-      <w:proofErr w:type="gramEnd"/>
-      <w:r>
-        <w:rPr>
-          <w:rFonts w:ascii="Courier New" w:hAnsi="Courier New" w:cs="Courier New"/>
-          <w:sz w:val="26"/>
-          <w:szCs w:val="26"/>
-          <w:lang w:val="en-US"/>
-        </w:rPr>
-        <w:t>1.1;</w:t>
+        <w:t>=0.6;</w:t>
       </w:r>
     </w:p>
     <w:p>
@@ -6210,18 +6442,17 @@
           <w:szCs w:val="26"/>
           <w:lang w:val="en-US"/>
         </w:rPr>
-        <w:t xml:space="preserve">  </w:t>
+        <w:t xml:space="preserve">  {</w:t>
       </w:r>
       <w:proofErr w:type="spellStart"/>
-      <w:proofErr w:type="gramStart"/>
-      <w:r>
-        <w:rPr>
-          <w:rFonts w:ascii="Courier New" w:hAnsi="Courier New" w:cs="Courier New"/>
-          <w:sz w:val="26"/>
-          <w:szCs w:val="26"/>
-          <w:lang w:val="en-US"/>
-        </w:rPr>
-        <w:t>xStart</w:t>
+      <w:r>
+        <w:rPr>
+          <w:rFonts w:ascii="Courier New" w:hAnsi="Courier New" w:cs="Courier New"/>
+          <w:sz w:val="26"/>
+          <w:szCs w:val="26"/>
+          <w:lang w:val="en-US"/>
+        </w:rPr>
+        <w:t>nStart</w:t>
       </w:r>
       <w:proofErr w:type="spellEnd"/>
       <w:r>
@@ -6231,17 +6462,7 @@
           <w:szCs w:val="26"/>
           <w:lang w:val="en-US"/>
         </w:rPr>
-        <w:t>=</w:t>
-      </w:r>
-      <w:proofErr w:type="gramEnd"/>
-      <w:r>
-        <w:rPr>
-          <w:rFonts w:ascii="Courier New" w:hAnsi="Courier New" w:cs="Courier New"/>
-          <w:sz w:val="26"/>
-          <w:szCs w:val="26"/>
-          <w:lang w:val="en-US"/>
-        </w:rPr>
-        <w:t>0.6;</w:t>
+        <w:t xml:space="preserve"> - start value for n,</w:t>
       </w:r>
     </w:p>
     <w:p>
@@ -6262,29 +6483,27 @@
           <w:szCs w:val="26"/>
           <w:lang w:val="en-US"/>
         </w:rPr>
-        <w:t xml:space="preserve">  {</w:t>
+        <w:t xml:space="preserve">  </w:t>
       </w:r>
       <w:proofErr w:type="spellStart"/>
-      <w:proofErr w:type="gramStart"/>
-      <w:r>
-        <w:rPr>
-          <w:rFonts w:ascii="Courier New" w:hAnsi="Courier New" w:cs="Courier New"/>
-          <w:sz w:val="26"/>
-          <w:szCs w:val="26"/>
-          <w:lang w:val="en-US"/>
-        </w:rPr>
-        <w:t>nStart</w:t>
+      <w:r>
+        <w:rPr>
+          <w:rFonts w:ascii="Courier New" w:hAnsi="Courier New" w:cs="Courier New"/>
+          <w:sz w:val="26"/>
+          <w:szCs w:val="26"/>
+          <w:lang w:val="en-US"/>
+        </w:rPr>
+        <w:t>nLast</w:t>
       </w:r>
       <w:proofErr w:type="spellEnd"/>
-      <w:proofErr w:type="gramEnd"/>
-      <w:r>
-        <w:rPr>
-          <w:rFonts w:ascii="Courier New" w:hAnsi="Courier New" w:cs="Courier New"/>
-          <w:sz w:val="26"/>
-          <w:szCs w:val="26"/>
-          <w:lang w:val="en-US"/>
-        </w:rPr>
-        <w:t xml:space="preserve"> - start value for n,</w:t>
+      <w:r>
+        <w:rPr>
+          <w:rFonts w:ascii="Courier New" w:hAnsi="Courier New" w:cs="Courier New"/>
+          <w:sz w:val="26"/>
+          <w:szCs w:val="26"/>
+          <w:lang w:val="en-US"/>
+        </w:rPr>
+        <w:t xml:space="preserve"> - last value for n,</w:t>
       </w:r>
     </w:p>
     <w:p>
@@ -6308,26 +6527,24 @@
         <w:t xml:space="preserve">  </w:t>
       </w:r>
       <w:proofErr w:type="spellStart"/>
-      <w:proofErr w:type="gramStart"/>
-      <w:r>
-        <w:rPr>
-          <w:rFonts w:ascii="Courier New" w:hAnsi="Courier New" w:cs="Courier New"/>
-          <w:sz w:val="26"/>
-          <w:szCs w:val="26"/>
-          <w:lang w:val="en-US"/>
-        </w:rPr>
-        <w:t>nLast</w:t>
+      <w:r>
+        <w:rPr>
+          <w:rFonts w:ascii="Courier New" w:hAnsi="Courier New" w:cs="Courier New"/>
+          <w:sz w:val="26"/>
+          <w:szCs w:val="26"/>
+          <w:lang w:val="en-US"/>
+        </w:rPr>
+        <w:t>xStart</w:t>
       </w:r>
       <w:proofErr w:type="spellEnd"/>
-      <w:proofErr w:type="gramEnd"/>
-      <w:r>
-        <w:rPr>
-          <w:rFonts w:ascii="Courier New" w:hAnsi="Courier New" w:cs="Courier New"/>
-          <w:sz w:val="26"/>
-          <w:szCs w:val="26"/>
-          <w:lang w:val="en-US"/>
-        </w:rPr>
-        <w:t xml:space="preserve"> - last value for n,</w:t>
+      <w:r>
+        <w:rPr>
+          <w:rFonts w:ascii="Courier New" w:hAnsi="Courier New" w:cs="Courier New"/>
+          <w:sz w:val="26"/>
+          <w:szCs w:val="26"/>
+          <w:lang w:val="en-US"/>
+        </w:rPr>
+        <w:t xml:space="preserve"> - start value for n,</w:t>
       </w:r>
     </w:p>
     <w:p>
@@ -6351,26 +6568,24 @@
         <w:t xml:space="preserve">  </w:t>
       </w:r>
       <w:proofErr w:type="spellStart"/>
-      <w:proofErr w:type="gramStart"/>
-      <w:r>
-        <w:rPr>
-          <w:rFonts w:ascii="Courier New" w:hAnsi="Courier New" w:cs="Courier New"/>
-          <w:sz w:val="26"/>
-          <w:szCs w:val="26"/>
-          <w:lang w:val="en-US"/>
-        </w:rPr>
-        <w:t>xStart</w:t>
+      <w:r>
+        <w:rPr>
+          <w:rFonts w:ascii="Courier New" w:hAnsi="Courier New" w:cs="Courier New"/>
+          <w:sz w:val="26"/>
+          <w:szCs w:val="26"/>
+          <w:lang w:val="en-US"/>
+        </w:rPr>
+        <w:t>xLast</w:t>
       </w:r>
       <w:proofErr w:type="spellEnd"/>
-      <w:proofErr w:type="gramEnd"/>
-      <w:r>
-        <w:rPr>
-          <w:rFonts w:ascii="Courier New" w:hAnsi="Courier New" w:cs="Courier New"/>
-          <w:sz w:val="26"/>
-          <w:szCs w:val="26"/>
-          <w:lang w:val="en-US"/>
-        </w:rPr>
-        <w:t xml:space="preserve"> - start value for n,</w:t>
+      <w:r>
+        <w:rPr>
+          <w:rFonts w:ascii="Courier New" w:hAnsi="Courier New" w:cs="Courier New"/>
+          <w:sz w:val="26"/>
+          <w:szCs w:val="26"/>
+          <w:lang w:val="en-US"/>
+        </w:rPr>
+        <w:t xml:space="preserve"> - last value for x,</w:t>
       </w:r>
     </w:p>
     <w:p>
@@ -6391,29 +6606,7 @@
           <w:szCs w:val="26"/>
           <w:lang w:val="en-US"/>
         </w:rPr>
-        <w:t xml:space="preserve">  </w:t>
-      </w:r>
-      <w:proofErr w:type="spellStart"/>
-      <w:proofErr w:type="gramStart"/>
-      <w:r>
-        <w:rPr>
-          <w:rFonts w:ascii="Courier New" w:hAnsi="Courier New" w:cs="Courier New"/>
-          <w:sz w:val="26"/>
-          <w:szCs w:val="26"/>
-          <w:lang w:val="en-US"/>
-        </w:rPr>
-        <w:t>xLast</w:t>
-      </w:r>
-      <w:proofErr w:type="spellEnd"/>
-      <w:proofErr w:type="gramEnd"/>
-      <w:r>
-        <w:rPr>
-          <w:rFonts w:ascii="Courier New" w:hAnsi="Courier New" w:cs="Courier New"/>
-          <w:sz w:val="26"/>
-          <w:szCs w:val="26"/>
-          <w:lang w:val="en-US"/>
-        </w:rPr>
-        <w:t xml:space="preserve"> - last value for x,</w:t>
+        <w:t xml:space="preserve">  Step - step to change x.}</w:t>
       </w:r>
     </w:p>
     <w:p>
@@ -6427,15 +6620,6 @@
           <w:lang w:val="en-US"/>
         </w:rPr>
       </w:pPr>
-      <w:r>
-        <w:rPr>
-          <w:rFonts w:ascii="Courier New" w:hAnsi="Courier New" w:cs="Courier New"/>
-          <w:sz w:val="26"/>
-          <w:szCs w:val="26"/>
-          <w:lang w:val="en-US"/>
-        </w:rPr>
-        <w:t xml:space="preserve">  Step - step to change x.}</w:t>
-      </w:r>
     </w:p>
     <w:p>
       <w:pPr>
@@ -6448,6 +6632,17 @@
           <w:lang w:val="en-US"/>
         </w:rPr>
       </w:pPr>
+      <w:proofErr w:type="spellStart"/>
+      <w:r>
+        <w:rPr>
+          <w:rFonts w:ascii="Courier New" w:hAnsi="Courier New" w:cs="Courier New"/>
+          <w:sz w:val="26"/>
+          <w:szCs w:val="26"/>
+          <w:lang w:val="en-US"/>
+        </w:rPr>
+        <w:t>Var</w:t>
+      </w:r>
+      <w:proofErr w:type="spellEnd"/>
     </w:p>
     <w:p>
       <w:pPr>
@@ -6460,6 +6655,36 @@
           <w:lang w:val="en-US"/>
         </w:rPr>
       </w:pPr>
+      <w:r>
+        <w:rPr>
+          <w:rFonts w:ascii="Courier New" w:hAnsi="Courier New" w:cs="Courier New"/>
+          <w:sz w:val="26"/>
+          <w:szCs w:val="26"/>
+          <w:lang w:val="en-US"/>
+        </w:rPr>
+        <w:t xml:space="preserve">  k : integer;</w:t>
+      </w:r>
+    </w:p>
+    <w:p>
+      <w:pPr>
+        <w:pStyle w:val="a2"/>
+        <w:ind w:left="426" w:hanging="426"/>
+        <w:rPr>
+          <w:rFonts w:ascii="Courier New" w:hAnsi="Courier New" w:cs="Courier New"/>
+          <w:sz w:val="26"/>
+          <w:szCs w:val="26"/>
+          <w:lang w:val="en-US"/>
+        </w:rPr>
+      </w:pPr>
+      <w:r>
+        <w:rPr>
+          <w:rFonts w:ascii="Courier New" w:hAnsi="Courier New" w:cs="Courier New"/>
+          <w:sz w:val="26"/>
+          <w:szCs w:val="26"/>
+          <w:lang w:val="en-US"/>
+        </w:rPr>
+        <w:t xml:space="preserve">  Sum, ValueForSum1, ValueForSum2, ValueForSum3, </w:t>
+      </w:r>
       <w:proofErr w:type="spellStart"/>
       <w:r>
         <w:rPr>
@@ -6468,9 +6693,18 @@
           <w:szCs w:val="26"/>
           <w:lang w:val="en-US"/>
         </w:rPr>
-        <w:t>Var</w:t>
+        <w:t>FirstValue</w:t>
       </w:r>
       <w:proofErr w:type="spellEnd"/>
+      <w:r>
+        <w:rPr>
+          <w:rFonts w:ascii="Courier New" w:hAnsi="Courier New" w:cs="Courier New"/>
+          <w:sz w:val="26"/>
+          <w:szCs w:val="26"/>
+          <w:lang w:val="en-US"/>
+        </w:rPr>
+        <w:t>, Res, x : real;</w:t>
+      </w:r>
     </w:p>
     <w:p>
       <w:pPr>
@@ -6490,88 +6724,7 @@
           <w:szCs w:val="26"/>
           <w:lang w:val="en-US"/>
         </w:rPr>
-        <w:t xml:space="preserve">  </w:t>
-      </w:r>
-      <w:proofErr w:type="gramStart"/>
-      <w:r>
-        <w:rPr>
-          <w:rFonts w:ascii="Courier New" w:hAnsi="Courier New" w:cs="Courier New"/>
-          <w:sz w:val="26"/>
-          <w:szCs w:val="26"/>
-          <w:lang w:val="en-US"/>
-        </w:rPr>
-        <w:t>k :</w:t>
-      </w:r>
-      <w:proofErr w:type="gramEnd"/>
-      <w:r>
-        <w:rPr>
-          <w:rFonts w:ascii="Courier New" w:hAnsi="Courier New" w:cs="Courier New"/>
-          <w:sz w:val="26"/>
-          <w:szCs w:val="26"/>
-          <w:lang w:val="en-US"/>
-        </w:rPr>
-        <w:t xml:space="preserve"> integer;</w:t>
-      </w:r>
-    </w:p>
-    <w:p>
-      <w:pPr>
-        <w:pStyle w:val="a2"/>
-        <w:ind w:left="426" w:hanging="426"/>
-        <w:rPr>
-          <w:rFonts w:ascii="Courier New" w:hAnsi="Courier New" w:cs="Courier New"/>
-          <w:sz w:val="26"/>
-          <w:szCs w:val="26"/>
-          <w:lang w:val="en-US"/>
-        </w:rPr>
-      </w:pPr>
-      <w:r>
-        <w:rPr>
-          <w:rFonts w:ascii="Courier New" w:hAnsi="Courier New" w:cs="Courier New"/>
-          <w:sz w:val="26"/>
-          <w:szCs w:val="26"/>
-          <w:lang w:val="en-US"/>
-        </w:rPr>
-        <w:t xml:space="preserve">  Sum, ValueForSum1, ValueForSum2, ValueForSum3, </w:t>
-      </w:r>
-      <w:proofErr w:type="spellStart"/>
-      <w:r>
-        <w:rPr>
-          <w:rFonts w:ascii="Courier New" w:hAnsi="Courier New" w:cs="Courier New"/>
-          <w:sz w:val="26"/>
-          <w:szCs w:val="26"/>
-          <w:lang w:val="en-US"/>
-        </w:rPr>
-        <w:t>FirstValue</w:t>
-      </w:r>
-      <w:proofErr w:type="spellEnd"/>
-      <w:r>
-        <w:rPr>
-          <w:rFonts w:ascii="Courier New" w:hAnsi="Courier New" w:cs="Courier New"/>
-          <w:sz w:val="26"/>
-          <w:szCs w:val="26"/>
-          <w:lang w:val="en-US"/>
-        </w:rPr>
-        <w:t xml:space="preserve">, Res, </w:t>
-      </w:r>
-      <w:proofErr w:type="gramStart"/>
-      <w:r>
-        <w:rPr>
-          <w:rFonts w:ascii="Courier New" w:hAnsi="Courier New" w:cs="Courier New"/>
-          <w:sz w:val="26"/>
-          <w:szCs w:val="26"/>
-          <w:lang w:val="en-US"/>
-        </w:rPr>
-        <w:t>x :</w:t>
-      </w:r>
-      <w:proofErr w:type="gramEnd"/>
-      <w:r>
-        <w:rPr>
-          <w:rFonts w:ascii="Courier New" w:hAnsi="Courier New" w:cs="Courier New"/>
-          <w:sz w:val="26"/>
-          <w:szCs w:val="26"/>
-          <w:lang w:val="en-US"/>
-        </w:rPr>
-        <w:t xml:space="preserve"> real;</w:t>
+        <w:t xml:space="preserve">  {k - counter for sum,</w:t>
       </w:r>
     </w:p>
     <w:p>
@@ -6592,27 +6745,7 @@
           <w:szCs w:val="26"/>
           <w:lang w:val="en-US"/>
         </w:rPr>
-        <w:t xml:space="preserve">  {k - </w:t>
-      </w:r>
-      <w:proofErr w:type="gramStart"/>
-      <w:r>
-        <w:rPr>
-          <w:rFonts w:ascii="Courier New" w:hAnsi="Courier New" w:cs="Courier New"/>
-          <w:sz w:val="26"/>
-          <w:szCs w:val="26"/>
-          <w:lang w:val="en-US"/>
-        </w:rPr>
-        <w:t>counter</w:t>
-      </w:r>
-      <w:proofErr w:type="gramEnd"/>
-      <w:r>
-        <w:rPr>
-          <w:rFonts w:ascii="Courier New" w:hAnsi="Courier New" w:cs="Courier New"/>
-          <w:sz w:val="26"/>
-          <w:szCs w:val="26"/>
-          <w:lang w:val="en-US"/>
-        </w:rPr>
-        <w:t xml:space="preserve"> for sum,</w:t>
+        <w:t xml:space="preserve">  Sum - sum value,</w:t>
       </w:r>
     </w:p>
     <w:p>
@@ -6633,7 +6766,7 @@
           <w:szCs w:val="26"/>
           <w:lang w:val="en-US"/>
         </w:rPr>
-        <w:t xml:space="preserve">  Sum - sum value,</w:t>
+        <w:t xml:space="preserve">  ValueForSum1 - first numerator value to calculate the sum,</w:t>
       </w:r>
     </w:p>
     <w:p>
@@ -6654,7 +6787,7 @@
           <w:szCs w:val="26"/>
           <w:lang w:val="en-US"/>
         </w:rPr>
-        <w:t xml:space="preserve">  ValueForSum1 - first numerator value to calculate the sum,</w:t>
+        <w:t xml:space="preserve">  ValueForSum2 - second numerator value to calculate the sum,</w:t>
       </w:r>
     </w:p>
     <w:p>
@@ -6675,7 +6808,7 @@
           <w:szCs w:val="26"/>
           <w:lang w:val="en-US"/>
         </w:rPr>
-        <w:t xml:space="preserve">  ValueForSum2 - second numerator value to calculate the sum,</w:t>
+        <w:t xml:space="preserve">  ValueForSum3 - denominator value to calculate the sum,</w:t>
       </w:r>
     </w:p>
     <w:p>
@@ -6696,7 +6829,27 @@
           <w:szCs w:val="26"/>
           <w:lang w:val="en-US"/>
         </w:rPr>
-        <w:t xml:space="preserve">  ValueForSum3 - denominator value to calculate the sum,</w:t>
+        <w:t xml:space="preserve">  </w:t>
+      </w:r>
+      <w:proofErr w:type="spellStart"/>
+      <w:r>
+        <w:rPr>
+          <w:rFonts w:ascii="Courier New" w:hAnsi="Courier New" w:cs="Courier New"/>
+          <w:sz w:val="26"/>
+          <w:szCs w:val="26"/>
+          <w:lang w:val="en-US"/>
+        </w:rPr>
+        <w:t>FirstValue</w:t>
+      </w:r>
+      <w:proofErr w:type="spellEnd"/>
+      <w:r>
+        <w:rPr>
+          <w:rFonts w:ascii="Courier New" w:hAnsi="Courier New" w:cs="Courier New"/>
+          <w:sz w:val="26"/>
+          <w:szCs w:val="26"/>
+          <w:lang w:val="en-US"/>
+        </w:rPr>
+        <w:t xml:space="preserve"> - the value of the first expression,</w:t>
       </w:r>
     </w:p>
     <w:p>
@@ -6717,27 +6870,7 @@
           <w:szCs w:val="26"/>
           <w:lang w:val="en-US"/>
         </w:rPr>
-        <w:t xml:space="preserve">  </w:t>
-      </w:r>
-      <w:proofErr w:type="spellStart"/>
-      <w:r>
-        <w:rPr>
-          <w:rFonts w:ascii="Courier New" w:hAnsi="Courier New" w:cs="Courier New"/>
-          <w:sz w:val="26"/>
-          <w:szCs w:val="26"/>
-          <w:lang w:val="en-US"/>
-        </w:rPr>
-        <w:t>FirstValue</w:t>
-      </w:r>
-      <w:proofErr w:type="spellEnd"/>
-      <w:r>
-        <w:rPr>
-          <w:rFonts w:ascii="Courier New" w:hAnsi="Courier New" w:cs="Courier New"/>
-          <w:sz w:val="26"/>
-          <w:szCs w:val="26"/>
-          <w:lang w:val="en-US"/>
-        </w:rPr>
-        <w:t xml:space="preserve"> - the value of the first expression,</w:t>
+        <w:t xml:space="preserve">  x - function argument,</w:t>
       </w:r>
     </w:p>
     <w:p>
@@ -6758,27 +6891,7 @@
           <w:szCs w:val="26"/>
           <w:lang w:val="en-US"/>
         </w:rPr>
-        <w:t xml:space="preserve">  x - </w:t>
-      </w:r>
-      <w:proofErr w:type="gramStart"/>
-      <w:r>
-        <w:rPr>
-          <w:rFonts w:ascii="Courier New" w:hAnsi="Courier New" w:cs="Courier New"/>
-          <w:sz w:val="26"/>
-          <w:szCs w:val="26"/>
-          <w:lang w:val="en-US"/>
-        </w:rPr>
-        <w:t>function</w:t>
-      </w:r>
-      <w:proofErr w:type="gramEnd"/>
-      <w:r>
-        <w:rPr>
-          <w:rFonts w:ascii="Courier New" w:hAnsi="Courier New" w:cs="Courier New"/>
-          <w:sz w:val="26"/>
-          <w:szCs w:val="26"/>
-          <w:lang w:val="en-US"/>
-        </w:rPr>
-        <w:t xml:space="preserve"> argument,</w:t>
+        <w:t xml:space="preserve">  Res - function value.}</w:t>
       </w:r>
     </w:p>
     <w:p>
@@ -6792,15 +6905,6 @@
           <w:lang w:val="en-US"/>
         </w:rPr>
       </w:pPr>
-      <w:r>
-        <w:rPr>
-          <w:rFonts w:ascii="Courier New" w:hAnsi="Courier New" w:cs="Courier New"/>
-          <w:sz w:val="26"/>
-          <w:szCs w:val="26"/>
-          <w:lang w:val="en-US"/>
-        </w:rPr>
-        <w:t xml:space="preserve">  Res - function value.}</w:t>
-      </w:r>
     </w:p>
     <w:p>
       <w:pPr>
@@ -6813,6 +6917,15 @@
           <w:lang w:val="en-US"/>
         </w:rPr>
       </w:pPr>
+      <w:r>
+        <w:rPr>
+          <w:rFonts w:ascii="Courier New" w:hAnsi="Courier New" w:cs="Courier New"/>
+          <w:sz w:val="26"/>
+          <w:szCs w:val="26"/>
+          <w:lang w:val="en-US"/>
+        </w:rPr>
+        <w:t>Begin</w:t>
+      </w:r>
     </w:p>
     <w:p>
       <w:pPr>
@@ -6825,15 +6938,6 @@
           <w:lang w:val="en-US"/>
         </w:rPr>
       </w:pPr>
-      <w:r>
-        <w:rPr>
-          <w:rFonts w:ascii="Courier New" w:hAnsi="Courier New" w:cs="Courier New"/>
-          <w:sz w:val="26"/>
-          <w:szCs w:val="26"/>
-          <w:lang w:val="en-US"/>
-        </w:rPr>
-        <w:t>Begin</w:t>
-      </w:r>
     </w:p>
     <w:p>
       <w:pPr>
@@ -6846,6 +6950,24 @@
           <w:lang w:val="en-US"/>
         </w:rPr>
       </w:pPr>
+      <w:r>
+        <w:rPr>
+          <w:rFonts w:ascii="Courier New" w:hAnsi="Courier New" w:cs="Courier New"/>
+          <w:sz w:val="26"/>
+          <w:szCs w:val="26"/>
+          <w:lang w:val="en-US"/>
+        </w:rPr>
+        <w:t xml:space="preserve">  //</w:t>
+      </w:r>
+      <w:r>
+        <w:rPr>
+          <w:rFonts w:ascii="Courier New" w:hAnsi="Courier New" w:cs="Courier New"/>
+          <w:sz w:val="26"/>
+          <w:szCs w:val="26"/>
+          <w:lang w:val="en-US"/>
+        </w:rPr>
+        <w:t>x - start value for x</w:t>
+      </w:r>
     </w:p>
     <w:p>
       <w:pPr>
@@ -6865,27 +6987,7 @@
           <w:szCs w:val="26"/>
           <w:lang w:val="en-US"/>
         </w:rPr>
-        <w:t xml:space="preserve">  </w:t>
-      </w:r>
-      <w:proofErr w:type="gramStart"/>
-      <w:r>
-        <w:rPr>
-          <w:rFonts w:ascii="Courier New" w:hAnsi="Courier New" w:cs="Courier New"/>
-          <w:sz w:val="26"/>
-          <w:szCs w:val="26"/>
-          <w:lang w:val="en-US"/>
-        </w:rPr>
-        <w:t>x</w:t>
-      </w:r>
-      <w:proofErr w:type="gramEnd"/>
-      <w:r>
-        <w:rPr>
-          <w:rFonts w:ascii="Courier New" w:hAnsi="Courier New" w:cs="Courier New"/>
-          <w:sz w:val="26"/>
-          <w:szCs w:val="26"/>
-          <w:lang w:val="en-US"/>
-        </w:rPr>
-        <w:t xml:space="preserve">:= </w:t>
+        <w:t xml:space="preserve">  x:= </w:t>
       </w:r>
       <w:proofErr w:type="spellStart"/>
       <w:r>
@@ -6919,14 +7021,44 @@
           <w:lang w:val="en-US"/>
         </w:rPr>
       </w:pPr>
-      <w:r>
-        <w:rPr>
-          <w:rFonts w:ascii="Courier New" w:hAnsi="Courier New" w:cs="Courier New"/>
-          <w:sz w:val="26"/>
-          <w:szCs w:val="26"/>
-          <w:lang w:val="en-US"/>
-        </w:rPr>
-        <w:t xml:space="preserve">  //x - start value for x</w:t>
+    </w:p>
+    <w:p>
+      <w:pPr>
+        <w:pStyle w:val="a2"/>
+        <w:ind w:left="284" w:hanging="284"/>
+        <w:rPr>
+          <w:rFonts w:ascii="Courier New" w:hAnsi="Courier New" w:cs="Courier New"/>
+          <w:sz w:val="26"/>
+          <w:szCs w:val="26"/>
+          <w:lang w:val="en-US"/>
+        </w:rPr>
+      </w:pPr>
+      <w:r>
+        <w:rPr>
+          <w:rFonts w:ascii="Courier New" w:hAnsi="Courier New" w:cs="Courier New"/>
+          <w:sz w:val="26"/>
+          <w:szCs w:val="26"/>
+          <w:lang w:val="en-US"/>
+        </w:rPr>
+        <w:t xml:space="preserve">  //Iterate over the value of x, changing from 0.6 to 1.1 </w:t>
+      </w:r>
+      <w:r>
+        <w:rPr>
+          <w:rFonts w:ascii="Courier New" w:hAnsi="Courier New" w:cs="Courier New"/>
+          <w:sz w:val="26"/>
+          <w:szCs w:val="26"/>
+          <w:lang w:val="en-US"/>
+        </w:rPr>
+        <w:t>//</w:t>
+      </w:r>
+      <w:r>
+        <w:rPr>
+          <w:rFonts w:ascii="Courier New" w:hAnsi="Courier New" w:cs="Courier New"/>
+          <w:sz w:val="26"/>
+          <w:szCs w:val="26"/>
+          <w:lang w:val="en-US"/>
+        </w:rPr>
+        <w:t>with a step 0.1</w:t>
       </w:r>
     </w:p>
     <w:p>
@@ -6940,44 +7072,34 @@
           <w:lang w:val="en-US"/>
         </w:rPr>
       </w:pPr>
-    </w:p>
-    <w:p>
-      <w:pPr>
-        <w:pStyle w:val="a2"/>
-        <w:ind w:left="284" w:hanging="284"/>
-        <w:rPr>
-          <w:rFonts w:ascii="Courier New" w:hAnsi="Courier New" w:cs="Courier New"/>
-          <w:sz w:val="26"/>
-          <w:szCs w:val="26"/>
-          <w:lang w:val="en-US"/>
-        </w:rPr>
-      </w:pPr>
-      <w:r>
-        <w:rPr>
-          <w:rFonts w:ascii="Courier New" w:hAnsi="Courier New" w:cs="Courier New"/>
-          <w:sz w:val="26"/>
-          <w:szCs w:val="26"/>
-          <w:lang w:val="en-US"/>
-        </w:rPr>
-        <w:t xml:space="preserve">  //Iterate over the value of x, changing from 0.6 to 1.1 </w:t>
-      </w:r>
-      <w:r>
-        <w:rPr>
-          <w:rFonts w:ascii="Courier New" w:hAnsi="Courier New" w:cs="Courier New"/>
-          <w:sz w:val="26"/>
-          <w:szCs w:val="26"/>
-          <w:lang w:val="en-US"/>
-        </w:rPr>
-        <w:t>//</w:t>
-      </w:r>
-      <w:r>
-        <w:rPr>
-          <w:rFonts w:ascii="Courier New" w:hAnsi="Courier New" w:cs="Courier New"/>
-          <w:sz w:val="26"/>
-          <w:szCs w:val="26"/>
-          <w:lang w:val="en-US"/>
-        </w:rPr>
-        <w:t>with a step 0.1</w:t>
+      <w:r>
+        <w:rPr>
+          <w:rFonts w:ascii="Courier New" w:hAnsi="Courier New" w:cs="Courier New"/>
+          <w:sz w:val="26"/>
+          <w:szCs w:val="26"/>
+          <w:lang w:val="en-US"/>
+        </w:rPr>
+        <w:t xml:space="preserve">  while x&lt;= </w:t>
+      </w:r>
+      <w:proofErr w:type="spellStart"/>
+      <w:r>
+        <w:rPr>
+          <w:rFonts w:ascii="Courier New" w:hAnsi="Courier New" w:cs="Courier New"/>
+          <w:sz w:val="26"/>
+          <w:szCs w:val="26"/>
+          <w:lang w:val="en-US"/>
+        </w:rPr>
+        <w:t>xLast</w:t>
+      </w:r>
+      <w:proofErr w:type="spellEnd"/>
+      <w:r>
+        <w:rPr>
+          <w:rFonts w:ascii="Courier New" w:hAnsi="Courier New" w:cs="Courier New"/>
+          <w:sz w:val="26"/>
+          <w:szCs w:val="26"/>
+          <w:lang w:val="en-US"/>
+        </w:rPr>
+        <w:t xml:space="preserve"> do</w:t>
       </w:r>
     </w:p>
     <w:p>
@@ -6998,47 +7120,7 @@
           <w:szCs w:val="26"/>
           <w:lang w:val="en-US"/>
         </w:rPr>
-        <w:t xml:space="preserve">  </w:t>
-      </w:r>
-      <w:proofErr w:type="gramStart"/>
-      <w:r>
-        <w:rPr>
-          <w:rFonts w:ascii="Courier New" w:hAnsi="Courier New" w:cs="Courier New"/>
-          <w:sz w:val="26"/>
-          <w:szCs w:val="26"/>
-          <w:lang w:val="en-US"/>
-        </w:rPr>
-        <w:t>while</w:t>
-      </w:r>
-      <w:proofErr w:type="gramEnd"/>
-      <w:r>
-        <w:rPr>
-          <w:rFonts w:ascii="Courier New" w:hAnsi="Courier New" w:cs="Courier New"/>
-          <w:sz w:val="26"/>
-          <w:szCs w:val="26"/>
-          <w:lang w:val="en-US"/>
-        </w:rPr>
-        <w:t xml:space="preserve"> x&lt;= </w:t>
-      </w:r>
-      <w:proofErr w:type="spellStart"/>
-      <w:r>
-        <w:rPr>
-          <w:rFonts w:ascii="Courier New" w:hAnsi="Courier New" w:cs="Courier New"/>
-          <w:sz w:val="26"/>
-          <w:szCs w:val="26"/>
-          <w:lang w:val="en-US"/>
-        </w:rPr>
-        <w:t>xLast</w:t>
-      </w:r>
-      <w:proofErr w:type="spellEnd"/>
-      <w:r>
-        <w:rPr>
-          <w:rFonts w:ascii="Courier New" w:hAnsi="Courier New" w:cs="Courier New"/>
-          <w:sz w:val="26"/>
-          <w:szCs w:val="26"/>
-          <w:lang w:val="en-US"/>
-        </w:rPr>
-        <w:t xml:space="preserve"> do</w:t>
+        <w:t xml:space="preserve">  begin</w:t>
       </w:r>
     </w:p>
     <w:p>
@@ -7052,26 +7134,6 @@
           <w:lang w:val="en-US"/>
         </w:rPr>
       </w:pPr>
-      <w:r>
-        <w:rPr>
-          <w:rFonts w:ascii="Courier New" w:hAnsi="Courier New" w:cs="Courier New"/>
-          <w:sz w:val="26"/>
-          <w:szCs w:val="26"/>
-          <w:lang w:val="en-US"/>
-        </w:rPr>
-        <w:t xml:space="preserve">  </w:t>
-      </w:r>
-      <w:proofErr w:type="gramStart"/>
-      <w:r>
-        <w:rPr>
-          <w:rFonts w:ascii="Courier New" w:hAnsi="Courier New" w:cs="Courier New"/>
-          <w:sz w:val="26"/>
-          <w:szCs w:val="26"/>
-          <w:lang w:val="en-US"/>
-        </w:rPr>
-        <w:t>begin</w:t>
-      </w:r>
-      <w:proofErr w:type="gramEnd"/>
     </w:p>
     <w:p>
       <w:pPr>
@@ -7084,6 +7146,16 @@
           <w:lang w:val="en-US"/>
         </w:rPr>
       </w:pPr>
+      <w:r>
+        <w:rPr>
+          <w:rFonts w:ascii="Courier New" w:hAnsi="Courier New" w:cs="Courier New"/>
+          <w:sz w:val="26"/>
+          <w:szCs w:val="26"/>
+          <w:lang w:val="en-US"/>
+        </w:rPr>
+        <w:tab/>
+        <w:t>//Reset the amount</w:t>
+      </w:r>
     </w:p>
     <w:p>
       <w:pPr>
@@ -7103,8 +7175,7 @@
           <w:szCs w:val="26"/>
           <w:lang w:val="en-US"/>
         </w:rPr>
-        <w:tab/>
-        <w:t>//Reset the amount</w:t>
+        <w:t xml:space="preserve">    Sum:= 0;</w:t>
       </w:r>
     </w:p>
     <w:p>
@@ -7118,36 +7189,6 @@
           <w:lang w:val="en-US"/>
         </w:rPr>
       </w:pPr>
-      <w:r>
-        <w:rPr>
-          <w:rFonts w:ascii="Courier New" w:hAnsi="Courier New" w:cs="Courier New"/>
-          <w:sz w:val="26"/>
-          <w:szCs w:val="26"/>
-          <w:lang w:val="en-US"/>
-        </w:rPr>
-        <w:lastRenderedPageBreak/>
-        <w:t xml:space="preserve">    Sum</w:t>
-      </w:r>
-      <w:proofErr w:type="gramStart"/>
-      <w:r>
-        <w:rPr>
-          <w:rFonts w:ascii="Courier New" w:hAnsi="Courier New" w:cs="Courier New"/>
-          <w:sz w:val="26"/>
-          <w:szCs w:val="26"/>
-          <w:lang w:val="en-US"/>
-        </w:rPr>
-        <w:t>:=</w:t>
-      </w:r>
-      <w:proofErr w:type="gramEnd"/>
-      <w:r>
-        <w:rPr>
-          <w:rFonts w:ascii="Courier New" w:hAnsi="Courier New" w:cs="Courier New"/>
-          <w:sz w:val="26"/>
-          <w:szCs w:val="26"/>
-          <w:lang w:val="en-US"/>
-        </w:rPr>
-        <w:t xml:space="preserve"> 0;</w:t>
-      </w:r>
     </w:p>
     <w:p>
       <w:pPr>
@@ -7160,6 +7201,15 @@
           <w:lang w:val="en-US"/>
         </w:rPr>
       </w:pPr>
+      <w:r>
+        <w:rPr>
+          <w:rFonts w:ascii="Courier New" w:hAnsi="Courier New" w:cs="Courier New"/>
+          <w:sz w:val="26"/>
+          <w:szCs w:val="26"/>
+          <w:lang w:val="en-US"/>
+        </w:rPr>
+        <w:t xml:space="preserve">    //Compose Sum from k to last value for n</w:t>
+      </w:r>
     </w:p>
     <w:p>
       <w:pPr>
@@ -7179,7 +7229,27 @@
           <w:szCs w:val="26"/>
           <w:lang w:val="en-US"/>
         </w:rPr>
-        <w:t xml:space="preserve">    //Compose Sum from k to last value for n</w:t>
+        <w:t xml:space="preserve">    for k := 1 to </w:t>
+      </w:r>
+      <w:proofErr w:type="spellStart"/>
+      <w:r>
+        <w:rPr>
+          <w:rFonts w:ascii="Courier New" w:hAnsi="Courier New" w:cs="Courier New"/>
+          <w:sz w:val="26"/>
+          <w:szCs w:val="26"/>
+          <w:lang w:val="en-US"/>
+        </w:rPr>
+        <w:t>nLast</w:t>
+      </w:r>
+      <w:proofErr w:type="spellEnd"/>
+      <w:r>
+        <w:rPr>
+          <w:rFonts w:ascii="Courier New" w:hAnsi="Courier New" w:cs="Courier New"/>
+          <w:sz w:val="26"/>
+          <w:szCs w:val="26"/>
+          <w:lang w:val="en-US"/>
+        </w:rPr>
+        <w:t xml:space="preserve"> do</w:t>
       </w:r>
     </w:p>
     <w:p>
@@ -7200,47 +7270,7 @@
           <w:szCs w:val="26"/>
           <w:lang w:val="en-US"/>
         </w:rPr>
-        <w:t xml:space="preserve">    </w:t>
-      </w:r>
-      <w:proofErr w:type="gramStart"/>
-      <w:r>
-        <w:rPr>
-          <w:rFonts w:ascii="Courier New" w:hAnsi="Courier New" w:cs="Courier New"/>
-          <w:sz w:val="26"/>
-          <w:szCs w:val="26"/>
-          <w:lang w:val="en-US"/>
-        </w:rPr>
-        <w:t>for</w:t>
-      </w:r>
-      <w:proofErr w:type="gramEnd"/>
-      <w:r>
-        <w:rPr>
-          <w:rFonts w:ascii="Courier New" w:hAnsi="Courier New" w:cs="Courier New"/>
-          <w:sz w:val="26"/>
-          <w:szCs w:val="26"/>
-          <w:lang w:val="en-US"/>
-        </w:rPr>
-        <w:t xml:space="preserve"> k := 1 to </w:t>
-      </w:r>
-      <w:proofErr w:type="spellStart"/>
-      <w:r>
-        <w:rPr>
-          <w:rFonts w:ascii="Courier New" w:hAnsi="Courier New" w:cs="Courier New"/>
-          <w:sz w:val="26"/>
-          <w:szCs w:val="26"/>
-          <w:lang w:val="en-US"/>
-        </w:rPr>
-        <w:t>nLast</w:t>
-      </w:r>
-      <w:proofErr w:type="spellEnd"/>
-      <w:r>
-        <w:rPr>
-          <w:rFonts w:ascii="Courier New" w:hAnsi="Courier New" w:cs="Courier New"/>
-          <w:sz w:val="26"/>
-          <w:szCs w:val="26"/>
-          <w:lang w:val="en-US"/>
-        </w:rPr>
-        <w:t xml:space="preserve"> do</w:t>
+        <w:t xml:space="preserve">    begin</w:t>
       </w:r>
     </w:p>
     <w:p>
@@ -7254,26 +7284,6 @@
           <w:lang w:val="en-US"/>
         </w:rPr>
       </w:pPr>
-      <w:r>
-        <w:rPr>
-          <w:rFonts w:ascii="Courier New" w:hAnsi="Courier New" w:cs="Courier New"/>
-          <w:sz w:val="26"/>
-          <w:szCs w:val="26"/>
-          <w:lang w:val="en-US"/>
-        </w:rPr>
-        <w:t xml:space="preserve">    </w:t>
-      </w:r>
-      <w:proofErr w:type="gramStart"/>
-      <w:r>
-        <w:rPr>
-          <w:rFonts w:ascii="Courier New" w:hAnsi="Courier New" w:cs="Courier New"/>
-          <w:sz w:val="26"/>
-          <w:szCs w:val="26"/>
-          <w:lang w:val="en-US"/>
-        </w:rPr>
-        <w:t>begin</w:t>
-      </w:r>
-      <w:proofErr w:type="gramEnd"/>
     </w:p>
     <w:p>
       <w:pPr>
@@ -7286,6 +7296,35 @@
           <w:lang w:val="en-US"/>
         </w:rPr>
       </w:pPr>
+      <w:r>
+        <w:rPr>
+          <w:rFonts w:ascii="Courier New" w:hAnsi="Courier New" w:cs="Courier New"/>
+          <w:sz w:val="26"/>
+          <w:szCs w:val="26"/>
+          <w:lang w:val="en-US"/>
+        </w:rPr>
+        <w:t xml:space="preserve">      ValueForSum1:= 1/</w:t>
+      </w:r>
+      <w:proofErr w:type="spellStart"/>
+      <w:r>
+        <w:rPr>
+          <w:rFonts w:ascii="Courier New" w:hAnsi="Courier New" w:cs="Courier New"/>
+          <w:sz w:val="26"/>
+          <w:szCs w:val="26"/>
+          <w:lang w:val="en-US"/>
+        </w:rPr>
+        <w:t>exp</w:t>
+      </w:r>
+      <w:proofErr w:type="spellEnd"/>
+      <w:r>
+        <w:rPr>
+          <w:rFonts w:ascii="Courier New" w:hAnsi="Courier New" w:cs="Courier New"/>
+          <w:sz w:val="26"/>
+          <w:szCs w:val="26"/>
+          <w:lang w:val="en-US"/>
+        </w:rPr>
+        <w:t>(2*(k+1)/3) - k;</w:t>
+      </w:r>
     </w:p>
     <w:p>
       <w:pPr>
@@ -7298,46 +7337,6 @@
           <w:lang w:val="en-US"/>
         </w:rPr>
       </w:pPr>
-      <w:r>
-        <w:rPr>
-          <w:rFonts w:ascii="Courier New" w:hAnsi="Courier New" w:cs="Courier New"/>
-          <w:sz w:val="26"/>
-          <w:szCs w:val="26"/>
-          <w:lang w:val="en-US"/>
-        </w:rPr>
-        <w:t xml:space="preserve">      ValueForSum1:= 1/</w:t>
-      </w:r>
-      <w:proofErr w:type="spellStart"/>
-      <w:proofErr w:type="gramStart"/>
-      <w:r>
-        <w:rPr>
-          <w:rFonts w:ascii="Courier New" w:hAnsi="Courier New" w:cs="Courier New"/>
-          <w:sz w:val="26"/>
-          <w:szCs w:val="26"/>
-          <w:lang w:val="en-US"/>
-        </w:rPr>
-        <w:t>exp</w:t>
-      </w:r>
-      <w:proofErr w:type="spellEnd"/>
-      <w:r>
-        <w:rPr>
-          <w:rFonts w:ascii="Courier New" w:hAnsi="Courier New" w:cs="Courier New"/>
-          <w:sz w:val="26"/>
-          <w:szCs w:val="26"/>
-          <w:lang w:val="en-US"/>
-        </w:rPr>
-        <w:t>(</w:t>
-      </w:r>
-      <w:proofErr w:type="gramEnd"/>
-      <w:r>
-        <w:rPr>
-          <w:rFonts w:ascii="Courier New" w:hAnsi="Courier New" w:cs="Courier New"/>
-          <w:sz w:val="26"/>
-          <w:szCs w:val="26"/>
-          <w:lang w:val="en-US"/>
-        </w:rPr>
-        <w:t>2*(k+1)/3) - k;</w:t>
-      </w:r>
     </w:p>
     <w:p>
       <w:pPr>
@@ -7350,6 +7349,15 @@
           <w:lang w:val="en-US"/>
         </w:rPr>
       </w:pPr>
+      <w:r>
+        <w:rPr>
+          <w:rFonts w:ascii="Courier New" w:hAnsi="Courier New" w:cs="Courier New"/>
+          <w:sz w:val="26"/>
+          <w:szCs w:val="26"/>
+          <w:lang w:val="en-US"/>
+        </w:rPr>
+        <w:t xml:space="preserve">      //Calculate the root of 5+k, considering the modulus.</w:t>
+      </w:r>
     </w:p>
     <w:p>
       <w:pPr>
@@ -7369,7 +7377,7 @@
           <w:szCs w:val="26"/>
           <w:lang w:val="en-US"/>
         </w:rPr>
-        <w:t xml:space="preserve">      //Calculate the root of 5+k, considering the modulus.</w:t>
+        <w:t xml:space="preserve">      ValueForSum2:= abs(sin(k*x));</w:t>
       </w:r>
     </w:p>
     <w:p>
@@ -7390,27 +7398,7 @@
           <w:szCs w:val="26"/>
           <w:lang w:val="en-US"/>
         </w:rPr>
-        <w:t xml:space="preserve">      ValueForSum2:= </w:t>
-      </w:r>
-      <w:proofErr w:type="gramStart"/>
-      <w:r>
-        <w:rPr>
-          <w:rFonts w:ascii="Courier New" w:hAnsi="Courier New" w:cs="Courier New"/>
-          <w:sz w:val="26"/>
-          <w:szCs w:val="26"/>
-          <w:lang w:val="en-US"/>
-        </w:rPr>
-        <w:t>abs(</w:t>
-      </w:r>
-      <w:proofErr w:type="gramEnd"/>
-      <w:r>
-        <w:rPr>
-          <w:rFonts w:ascii="Courier New" w:hAnsi="Courier New" w:cs="Courier New"/>
-          <w:sz w:val="26"/>
-          <w:szCs w:val="26"/>
-          <w:lang w:val="en-US"/>
-        </w:rPr>
-        <w:t>sin(k*x));</w:t>
+        <w:t xml:space="preserve">      If ValueForSum2 &lt;&gt; 0 then</w:t>
       </w:r>
     </w:p>
     <w:p>
@@ -7431,7 +7419,27 @@
           <w:szCs w:val="26"/>
           <w:lang w:val="en-US"/>
         </w:rPr>
-        <w:t xml:space="preserve">      If ValueForSum2 &lt;&gt; 0 then</w:t>
+        <w:t xml:space="preserve">        ValueForSum2:= </w:t>
+      </w:r>
+      <w:proofErr w:type="spellStart"/>
+      <w:r>
+        <w:rPr>
+          <w:rFonts w:ascii="Courier New" w:hAnsi="Courier New" w:cs="Courier New"/>
+          <w:sz w:val="26"/>
+          <w:szCs w:val="26"/>
+          <w:lang w:val="en-US"/>
+        </w:rPr>
+        <w:t>exp</w:t>
+      </w:r>
+      <w:proofErr w:type="spellEnd"/>
+      <w:r>
+        <w:rPr>
+          <w:rFonts w:ascii="Courier New" w:hAnsi="Courier New" w:cs="Courier New"/>
+          <w:sz w:val="26"/>
+          <w:szCs w:val="26"/>
+          <w:lang w:val="en-US"/>
+        </w:rPr>
+        <w:t>(1/(5+k)*ln(ValueForSum2));</w:t>
       </w:r>
     </w:p>
     <w:p>
@@ -7445,45 +7453,44 @@
           <w:lang w:val="en-US"/>
         </w:rPr>
       </w:pPr>
-      <w:r>
-        <w:rPr>
-          <w:rFonts w:ascii="Courier New" w:hAnsi="Courier New" w:cs="Courier New"/>
-          <w:sz w:val="26"/>
-          <w:szCs w:val="26"/>
-          <w:lang w:val="en-US"/>
-        </w:rPr>
-        <w:t xml:space="preserve">        ValueForSum2:= </w:t>
-      </w:r>
-      <w:proofErr w:type="spellStart"/>
-      <w:proofErr w:type="gramStart"/>
-      <w:r>
-        <w:rPr>
-          <w:rFonts w:ascii="Courier New" w:hAnsi="Courier New" w:cs="Courier New"/>
-          <w:sz w:val="26"/>
-          <w:szCs w:val="26"/>
-          <w:lang w:val="en-US"/>
-        </w:rPr>
-        <w:t>exp</w:t>
-      </w:r>
-      <w:proofErr w:type="spellEnd"/>
-      <w:r>
-        <w:rPr>
-          <w:rFonts w:ascii="Courier New" w:hAnsi="Courier New" w:cs="Courier New"/>
-          <w:sz w:val="26"/>
-          <w:szCs w:val="26"/>
-          <w:lang w:val="en-US"/>
-        </w:rPr>
-        <w:t>(</w:t>
-      </w:r>
-      <w:proofErr w:type="gramEnd"/>
-      <w:r>
-        <w:rPr>
-          <w:rFonts w:ascii="Courier New" w:hAnsi="Courier New" w:cs="Courier New"/>
-          <w:sz w:val="26"/>
-          <w:szCs w:val="26"/>
-          <w:lang w:val="en-US"/>
-        </w:rPr>
-        <w:t>1/(5+k)*ln(ValueForSum2));</w:t>
+    </w:p>
+    <w:p>
+      <w:pPr>
+        <w:pStyle w:val="a2"/>
+        <w:ind w:left="851" w:hanging="851"/>
+        <w:rPr>
+          <w:rFonts w:ascii="Courier New" w:hAnsi="Courier New" w:cs="Courier New"/>
+          <w:sz w:val="26"/>
+          <w:szCs w:val="26"/>
+          <w:lang w:val="en-US"/>
+        </w:rPr>
+      </w:pPr>
+      <w:r>
+        <w:rPr>
+          <w:rFonts w:ascii="Courier New" w:hAnsi="Courier New" w:cs="Courier New"/>
+          <w:sz w:val="26"/>
+          <w:szCs w:val="26"/>
+          <w:lang w:val="en-US"/>
+        </w:rPr>
+        <w:t xml:space="preserve">      //Calculate the root of 3. Using e and ln, same as </w:t>
+      </w:r>
+      <w:r>
+        <w:rPr>
+          <w:rFonts w:ascii="Courier New" w:hAnsi="Courier New" w:cs="Courier New"/>
+          <w:sz w:val="26"/>
+          <w:szCs w:val="26"/>
+          <w:lang w:val="en-US"/>
+        </w:rPr>
+        <w:t>//</w:t>
+      </w:r>
+      <w:r>
+        <w:rPr>
+          <w:rFonts w:ascii="Courier New" w:hAnsi="Courier New" w:cs="Courier New"/>
+          <w:sz w:val="26"/>
+          <w:szCs w:val="26"/>
+          <w:lang w:val="en-US"/>
+        </w:rPr>
+        <w:t>before</w:t>
       </w:r>
     </w:p>
     <w:p>
@@ -7497,44 +7504,14 @@
           <w:lang w:val="en-US"/>
         </w:rPr>
       </w:pPr>
-    </w:p>
-    <w:p>
-      <w:pPr>
-        <w:pStyle w:val="a2"/>
-        <w:ind w:left="851" w:hanging="851"/>
-        <w:rPr>
-          <w:rFonts w:ascii="Courier New" w:hAnsi="Courier New" w:cs="Courier New"/>
-          <w:sz w:val="26"/>
-          <w:szCs w:val="26"/>
-          <w:lang w:val="en-US"/>
-        </w:rPr>
-      </w:pPr>
-      <w:r>
-        <w:rPr>
-          <w:rFonts w:ascii="Courier New" w:hAnsi="Courier New" w:cs="Courier New"/>
-          <w:sz w:val="26"/>
-          <w:szCs w:val="26"/>
-          <w:lang w:val="en-US"/>
-        </w:rPr>
-        <w:t xml:space="preserve">      //Calculate the root of 3. Using e and ln, same as </w:t>
-      </w:r>
-      <w:r>
-        <w:rPr>
-          <w:rFonts w:ascii="Courier New" w:hAnsi="Courier New" w:cs="Courier New"/>
-          <w:sz w:val="26"/>
-          <w:szCs w:val="26"/>
-          <w:lang w:val="en-US"/>
-        </w:rPr>
-        <w:t>//</w:t>
-      </w:r>
-      <w:r>
-        <w:rPr>
-          <w:rFonts w:ascii="Courier New" w:hAnsi="Courier New" w:cs="Courier New"/>
-          <w:sz w:val="26"/>
-          <w:szCs w:val="26"/>
-          <w:lang w:val="en-US"/>
-        </w:rPr>
-        <w:t>before</w:t>
+      <w:r>
+        <w:rPr>
+          <w:rFonts w:ascii="Courier New" w:hAnsi="Courier New" w:cs="Courier New"/>
+          <w:sz w:val="26"/>
+          <w:szCs w:val="26"/>
+          <w:lang w:val="en-US"/>
+        </w:rPr>
+        <w:t xml:space="preserve">      ValueForSum3:=x+(Ln(k*x*x*x*x)/Ln(2));</w:t>
       </w:r>
     </w:p>
     <w:p>
@@ -7555,27 +7532,7 @@
           <w:szCs w:val="26"/>
           <w:lang w:val="en-US"/>
         </w:rPr>
-        <w:t xml:space="preserve">      ValueForSum3:=x</w:t>
-      </w:r>
-      <w:proofErr w:type="gramStart"/>
-      <w:r>
-        <w:rPr>
-          <w:rFonts w:ascii="Courier New" w:hAnsi="Courier New" w:cs="Courier New"/>
-          <w:sz w:val="26"/>
-          <w:szCs w:val="26"/>
-          <w:lang w:val="en-US"/>
-        </w:rPr>
-        <w:t>+(</w:t>
-      </w:r>
-      <w:proofErr w:type="gramEnd"/>
-      <w:r>
-        <w:rPr>
-          <w:rFonts w:ascii="Courier New" w:hAnsi="Courier New" w:cs="Courier New"/>
-          <w:sz w:val="26"/>
-          <w:szCs w:val="26"/>
-          <w:lang w:val="en-US"/>
-        </w:rPr>
-        <w:t>Ln(k*x*x*x*x)/Ln(2));</w:t>
+        <w:t xml:space="preserve">      if ValueForSum3&gt;0 then</w:t>
       </w:r>
     </w:p>
     <w:p>
@@ -7596,27 +7553,27 @@
           <w:szCs w:val="26"/>
           <w:lang w:val="en-US"/>
         </w:rPr>
-        <w:t xml:space="preserve">      </w:t>
-      </w:r>
-      <w:proofErr w:type="gramStart"/>
-      <w:r>
-        <w:rPr>
-          <w:rFonts w:ascii="Courier New" w:hAnsi="Courier New" w:cs="Courier New"/>
-          <w:sz w:val="26"/>
-          <w:szCs w:val="26"/>
-          <w:lang w:val="en-US"/>
-        </w:rPr>
-        <w:t>if</w:t>
-      </w:r>
-      <w:proofErr w:type="gramEnd"/>
-      <w:r>
-        <w:rPr>
-          <w:rFonts w:ascii="Courier New" w:hAnsi="Courier New" w:cs="Courier New"/>
-          <w:sz w:val="26"/>
-          <w:szCs w:val="26"/>
-          <w:lang w:val="en-US"/>
-        </w:rPr>
-        <w:t xml:space="preserve"> ValueForSum3&gt;0 then</w:t>
+        <w:t xml:space="preserve">        ValueForSum3:= </w:t>
+      </w:r>
+      <w:proofErr w:type="spellStart"/>
+      <w:r>
+        <w:rPr>
+          <w:rFonts w:ascii="Courier New" w:hAnsi="Courier New" w:cs="Courier New"/>
+          <w:sz w:val="26"/>
+          <w:szCs w:val="26"/>
+          <w:lang w:val="en-US"/>
+        </w:rPr>
+        <w:t>exp</w:t>
+      </w:r>
+      <w:proofErr w:type="spellEnd"/>
+      <w:r>
+        <w:rPr>
+          <w:rFonts w:ascii="Courier New" w:hAnsi="Courier New" w:cs="Courier New"/>
+          <w:sz w:val="26"/>
+          <w:szCs w:val="26"/>
+          <w:lang w:val="en-US"/>
+        </w:rPr>
+        <w:t>(1/3*ln(ValueForSum3))</w:t>
       </w:r>
     </w:p>
     <w:p>
@@ -7637,38 +7594,7 @@
           <w:szCs w:val="26"/>
           <w:lang w:val="en-US"/>
         </w:rPr>
-        <w:t xml:space="preserve">        ValueForSum3:= </w:t>
-      </w:r>
-      <w:proofErr w:type="spellStart"/>
-      <w:proofErr w:type="gramStart"/>
-      <w:r>
-        <w:rPr>
-          <w:rFonts w:ascii="Courier New" w:hAnsi="Courier New" w:cs="Courier New"/>
-          <w:sz w:val="26"/>
-          <w:szCs w:val="26"/>
-          <w:lang w:val="en-US"/>
-        </w:rPr>
-        <w:t>exp</w:t>
-      </w:r>
-      <w:proofErr w:type="spellEnd"/>
-      <w:r>
-        <w:rPr>
-          <w:rFonts w:ascii="Courier New" w:hAnsi="Courier New" w:cs="Courier New"/>
-          <w:sz w:val="26"/>
-          <w:szCs w:val="26"/>
-          <w:lang w:val="en-US"/>
-        </w:rPr>
-        <w:t>(</w:t>
-      </w:r>
-      <w:proofErr w:type="gramEnd"/>
-      <w:r>
-        <w:rPr>
-          <w:rFonts w:ascii="Courier New" w:hAnsi="Courier New" w:cs="Courier New"/>
-          <w:sz w:val="26"/>
-          <w:szCs w:val="26"/>
-          <w:lang w:val="en-US"/>
-        </w:rPr>
-        <w:t>1/3*ln(ValueForSum3))</w:t>
+        <w:t xml:space="preserve">      else if ValueForSum3&lt;0 then</w:t>
       </w:r>
     </w:p>
     <w:p>
@@ -7689,27 +7615,27 @@
           <w:szCs w:val="26"/>
           <w:lang w:val="en-US"/>
         </w:rPr>
-        <w:t xml:space="preserve">      </w:t>
-      </w:r>
-      <w:proofErr w:type="gramStart"/>
-      <w:r>
-        <w:rPr>
-          <w:rFonts w:ascii="Courier New" w:hAnsi="Courier New" w:cs="Courier New"/>
-          <w:sz w:val="26"/>
-          <w:szCs w:val="26"/>
-          <w:lang w:val="en-US"/>
-        </w:rPr>
-        <w:t>else</w:t>
-      </w:r>
-      <w:proofErr w:type="gramEnd"/>
-      <w:r>
-        <w:rPr>
-          <w:rFonts w:ascii="Courier New" w:hAnsi="Courier New" w:cs="Courier New"/>
-          <w:sz w:val="26"/>
-          <w:szCs w:val="26"/>
-          <w:lang w:val="en-US"/>
-        </w:rPr>
-        <w:t xml:space="preserve"> if ValueForSum3&lt;0 then</w:t>
+        <w:t xml:space="preserve">        ValueForSum3:=(-1) * </w:t>
+      </w:r>
+      <w:proofErr w:type="spellStart"/>
+      <w:r>
+        <w:rPr>
+          <w:rFonts w:ascii="Courier New" w:hAnsi="Courier New" w:cs="Courier New"/>
+          <w:sz w:val="26"/>
+          <w:szCs w:val="26"/>
+          <w:lang w:val="en-US"/>
+        </w:rPr>
+        <w:t>exp</w:t>
+      </w:r>
+      <w:proofErr w:type="spellEnd"/>
+      <w:r>
+        <w:rPr>
+          <w:rFonts w:ascii="Courier New" w:hAnsi="Courier New" w:cs="Courier New"/>
+          <w:sz w:val="26"/>
+          <w:szCs w:val="26"/>
+          <w:lang w:val="en-US"/>
+        </w:rPr>
+        <w:t>(1/3*ln((-1)*ValueForSum3));</w:t>
       </w:r>
     </w:p>
     <w:p>
@@ -7723,55 +7649,6 @@
           <w:lang w:val="en-US"/>
         </w:rPr>
       </w:pPr>
-      <w:r>
-        <w:rPr>
-          <w:rFonts w:ascii="Courier New" w:hAnsi="Courier New" w:cs="Courier New"/>
-          <w:sz w:val="26"/>
-          <w:szCs w:val="26"/>
-          <w:lang w:val="en-US"/>
-        </w:rPr>
-        <w:t xml:space="preserve">        </w:t>
-      </w:r>
-      <w:proofErr w:type="gramStart"/>
-      <w:r>
-        <w:rPr>
-          <w:rFonts w:ascii="Courier New" w:hAnsi="Courier New" w:cs="Courier New"/>
-          <w:sz w:val="26"/>
-          <w:szCs w:val="26"/>
-          <w:lang w:val="en-US"/>
-        </w:rPr>
-        <w:t>ValueForSum3:</w:t>
-      </w:r>
-      <w:proofErr w:type="gramEnd"/>
-      <w:r>
-        <w:rPr>
-          <w:rFonts w:ascii="Courier New" w:hAnsi="Courier New" w:cs="Courier New"/>
-          <w:sz w:val="26"/>
-          <w:szCs w:val="26"/>
-          <w:lang w:val="en-US"/>
-        </w:rPr>
-        <w:t xml:space="preserve">=(-1) * </w:t>
-      </w:r>
-      <w:proofErr w:type="spellStart"/>
-      <w:r>
-        <w:rPr>
-          <w:rFonts w:ascii="Courier New" w:hAnsi="Courier New" w:cs="Courier New"/>
-          <w:sz w:val="26"/>
-          <w:szCs w:val="26"/>
-          <w:lang w:val="en-US"/>
-        </w:rPr>
-        <w:t>exp</w:t>
-      </w:r>
-      <w:proofErr w:type="spellEnd"/>
-      <w:r>
-        <w:rPr>
-          <w:rFonts w:ascii="Courier New" w:hAnsi="Courier New" w:cs="Courier New"/>
-          <w:sz w:val="26"/>
-          <w:szCs w:val="26"/>
-          <w:lang w:val="en-US"/>
-        </w:rPr>
-        <w:t>(1/3*ln((-1)*ValueForSum3));</w:t>
-      </w:r>
     </w:p>
     <w:p>
       <w:pPr>
@@ -7784,6 +7661,15 @@
           <w:lang w:val="en-US"/>
         </w:rPr>
       </w:pPr>
+      <w:r>
+        <w:rPr>
+          <w:rFonts w:ascii="Courier New" w:hAnsi="Courier New" w:cs="Courier New"/>
+          <w:sz w:val="26"/>
+          <w:szCs w:val="26"/>
+          <w:lang w:val="en-US"/>
+        </w:rPr>
+        <w:t xml:space="preserve">      Sum:= Sum + ValueForSum1 * ValueForSum2 / ValueForSum3;</w:t>
+      </w:r>
     </w:p>
     <w:p>
       <w:pPr>
@@ -7796,35 +7682,6 @@
           <w:lang w:val="en-US"/>
         </w:rPr>
       </w:pPr>
-      <w:r>
-        <w:rPr>
-          <w:rFonts w:ascii="Courier New" w:hAnsi="Courier New" w:cs="Courier New"/>
-          <w:sz w:val="26"/>
-          <w:szCs w:val="26"/>
-          <w:lang w:val="en-US"/>
-        </w:rPr>
-        <w:t xml:space="preserve">      Sum</w:t>
-      </w:r>
-      <w:proofErr w:type="gramStart"/>
-      <w:r>
-        <w:rPr>
-          <w:rFonts w:ascii="Courier New" w:hAnsi="Courier New" w:cs="Courier New"/>
-          <w:sz w:val="26"/>
-          <w:szCs w:val="26"/>
-          <w:lang w:val="en-US"/>
-        </w:rPr>
-        <w:t>:=</w:t>
-      </w:r>
-      <w:proofErr w:type="gramEnd"/>
-      <w:r>
-        <w:rPr>
-          <w:rFonts w:ascii="Courier New" w:hAnsi="Courier New" w:cs="Courier New"/>
-          <w:sz w:val="26"/>
-          <w:szCs w:val="26"/>
-          <w:lang w:val="en-US"/>
-        </w:rPr>
-        <w:t xml:space="preserve"> Sum + ValueForSum1 * ValueForSum2 / ValueForSum3;</w:t>
-      </w:r>
     </w:p>
     <w:p>
       <w:pPr>
@@ -7837,6 +7694,15 @@
           <w:lang w:val="en-US"/>
         </w:rPr>
       </w:pPr>
+      <w:r>
+        <w:rPr>
+          <w:rFonts w:ascii="Courier New" w:hAnsi="Courier New" w:cs="Courier New"/>
+          <w:sz w:val="26"/>
+          <w:szCs w:val="26"/>
+          <w:lang w:val="en-US"/>
+        </w:rPr>
+        <w:t xml:space="preserve">      //At this stage consider the result, k=n(present value)</w:t>
+      </w:r>
     </w:p>
     <w:p>
       <w:pPr>
@@ -7856,27 +7722,27 @@
           <w:szCs w:val="26"/>
           <w:lang w:val="en-US"/>
         </w:rPr>
-        <w:t xml:space="preserve">      //At this stage consider the result, k=</w:t>
-      </w:r>
-      <w:proofErr w:type="gramStart"/>
-      <w:r>
-        <w:rPr>
-          <w:rFonts w:ascii="Courier New" w:hAnsi="Courier New" w:cs="Courier New"/>
-          <w:sz w:val="26"/>
-          <w:szCs w:val="26"/>
-          <w:lang w:val="en-US"/>
-        </w:rPr>
-        <w:t>n(</w:t>
-      </w:r>
-      <w:proofErr w:type="gramEnd"/>
-      <w:r>
-        <w:rPr>
-          <w:rFonts w:ascii="Courier New" w:hAnsi="Courier New" w:cs="Courier New"/>
-          <w:sz w:val="26"/>
-          <w:szCs w:val="26"/>
-          <w:lang w:val="en-US"/>
-        </w:rPr>
-        <w:t>present value)</w:t>
+        <w:t xml:space="preserve">      if k &gt;= </w:t>
+      </w:r>
+      <w:proofErr w:type="spellStart"/>
+      <w:r>
+        <w:rPr>
+          <w:rFonts w:ascii="Courier New" w:hAnsi="Courier New" w:cs="Courier New"/>
+          <w:sz w:val="26"/>
+          <w:szCs w:val="26"/>
+          <w:lang w:val="en-US"/>
+        </w:rPr>
+        <w:t>nStart</w:t>
+      </w:r>
+      <w:proofErr w:type="spellEnd"/>
+      <w:r>
+        <w:rPr>
+          <w:rFonts w:ascii="Courier New" w:hAnsi="Courier New" w:cs="Courier New"/>
+          <w:sz w:val="26"/>
+          <w:szCs w:val="26"/>
+          <w:lang w:val="en-US"/>
+        </w:rPr>
+        <w:t xml:space="preserve"> then</w:t>
       </w:r>
     </w:p>
     <w:p>
@@ -7897,47 +7763,7 @@
           <w:szCs w:val="26"/>
           <w:lang w:val="en-US"/>
         </w:rPr>
-        <w:t xml:space="preserve">      </w:t>
-      </w:r>
-      <w:proofErr w:type="gramStart"/>
-      <w:r>
-        <w:rPr>
-          <w:rFonts w:ascii="Courier New" w:hAnsi="Courier New" w:cs="Courier New"/>
-          <w:sz w:val="26"/>
-          <w:szCs w:val="26"/>
-          <w:lang w:val="en-US"/>
-        </w:rPr>
-        <w:t>if</w:t>
-      </w:r>
-      <w:proofErr w:type="gramEnd"/>
-      <w:r>
-        <w:rPr>
-          <w:rFonts w:ascii="Courier New" w:hAnsi="Courier New" w:cs="Courier New"/>
-          <w:sz w:val="26"/>
-          <w:szCs w:val="26"/>
-          <w:lang w:val="en-US"/>
-        </w:rPr>
-        <w:t xml:space="preserve"> k &gt;= </w:t>
-      </w:r>
-      <w:proofErr w:type="spellStart"/>
-      <w:r>
-        <w:rPr>
-          <w:rFonts w:ascii="Courier New" w:hAnsi="Courier New" w:cs="Courier New"/>
-          <w:sz w:val="26"/>
-          <w:szCs w:val="26"/>
-          <w:lang w:val="en-US"/>
-        </w:rPr>
-        <w:t>nStart</w:t>
-      </w:r>
-      <w:proofErr w:type="spellEnd"/>
-      <w:r>
-        <w:rPr>
-          <w:rFonts w:ascii="Courier New" w:hAnsi="Courier New" w:cs="Courier New"/>
-          <w:sz w:val="26"/>
-          <w:szCs w:val="26"/>
-          <w:lang w:val="en-US"/>
-        </w:rPr>
-        <w:t xml:space="preserve"> then</w:t>
+        <w:t xml:space="preserve">      begin</w:t>
       </w:r>
     </w:p>
     <w:p>
@@ -7951,26 +7777,45 @@
           <w:lang w:val="en-US"/>
         </w:rPr>
       </w:pPr>
-      <w:r>
-        <w:rPr>
-          <w:rFonts w:ascii="Courier New" w:hAnsi="Courier New" w:cs="Courier New"/>
-          <w:sz w:val="26"/>
-          <w:szCs w:val="26"/>
-          <w:lang w:val="en-US"/>
-        </w:rPr>
-        <w:t xml:space="preserve">      </w:t>
-      </w:r>
-      <w:proofErr w:type="gramStart"/>
-      <w:r>
-        <w:rPr>
-          <w:rFonts w:ascii="Courier New" w:hAnsi="Courier New" w:cs="Courier New"/>
-          <w:sz w:val="26"/>
-          <w:szCs w:val="26"/>
-          <w:lang w:val="en-US"/>
-        </w:rPr>
-        <w:t>begin</w:t>
-      </w:r>
-      <w:proofErr w:type="gramEnd"/>
+    </w:p>
+    <w:p>
+      <w:pPr>
+        <w:pStyle w:val="a2"/>
+        <w:ind w:left="1276" w:hanging="1276"/>
+        <w:rPr>
+          <w:rFonts w:ascii="Courier New" w:hAnsi="Courier New" w:cs="Courier New"/>
+          <w:sz w:val="26"/>
+          <w:szCs w:val="26"/>
+          <w:lang w:val="en-US"/>
+        </w:rPr>
+      </w:pPr>
+      <w:r>
+        <w:rPr>
+          <w:rFonts w:ascii="Courier New" w:hAnsi="Courier New" w:cs="Courier New"/>
+          <w:sz w:val="26"/>
+          <w:szCs w:val="26"/>
+          <w:lang w:val="en-US"/>
+        </w:rPr>
+        <w:t xml:space="preserve">        //Calculate the root of 5. Using e and ln, same as </w:t>
+      </w:r>
+      <w:r>
+        <w:rPr>
+          <w:rFonts w:ascii="Courier New" w:hAnsi="Courier New" w:cs="Courier New"/>
+          <w:sz w:val="26"/>
+          <w:szCs w:val="26"/>
+          <w:lang w:val="en-US"/>
+        </w:rPr>
+        <w:t>//</w:t>
+      </w:r>
+      <w:r>
+        <w:rPr>
+          <w:rFonts w:ascii="Courier New" w:hAnsi="Courier New" w:cs="Courier New"/>
+          <w:sz w:val="26"/>
+          <w:szCs w:val="26"/>
+          <w:lang w:val="en-US"/>
+        </w:rPr>
+        <w:t>before</w:t>
+      </w:r>
     </w:p>
     <w:p>
       <w:pPr>
@@ -7983,6 +7828,332 @@
           <w:lang w:val="en-US"/>
         </w:rPr>
       </w:pPr>
+      <w:r>
+        <w:rPr>
+          <w:rFonts w:ascii="Courier New" w:hAnsi="Courier New" w:cs="Courier New"/>
+          <w:sz w:val="26"/>
+          <w:szCs w:val="26"/>
+          <w:lang w:val="en-US"/>
+        </w:rPr>
+        <w:t xml:space="preserve">        </w:t>
+      </w:r>
+      <w:proofErr w:type="spellStart"/>
+      <w:r>
+        <w:rPr>
+          <w:rFonts w:ascii="Courier New" w:hAnsi="Courier New" w:cs="Courier New"/>
+          <w:sz w:val="26"/>
+          <w:szCs w:val="26"/>
+          <w:lang w:val="en-US"/>
+        </w:rPr>
+        <w:t>FirstValue</w:t>
+      </w:r>
+      <w:proofErr w:type="spellEnd"/>
+      <w:r>
+        <w:rPr>
+          <w:rFonts w:ascii="Courier New" w:hAnsi="Courier New" w:cs="Courier New"/>
+          <w:sz w:val="26"/>
+          <w:szCs w:val="26"/>
+          <w:lang w:val="en-US"/>
+        </w:rPr>
+        <w:t>:= 1+cos(Pi*x/k)*cos(Pi*x/k);</w:t>
+      </w:r>
+    </w:p>
+    <w:p>
+      <w:pPr>
+        <w:pStyle w:val="a2"/>
+        <w:ind w:firstLine="0"/>
+        <w:rPr>
+          <w:rFonts w:ascii="Courier New" w:hAnsi="Courier New" w:cs="Courier New"/>
+          <w:sz w:val="26"/>
+          <w:szCs w:val="26"/>
+          <w:lang w:val="en-US"/>
+        </w:rPr>
+      </w:pPr>
+      <w:r>
+        <w:rPr>
+          <w:rFonts w:ascii="Courier New" w:hAnsi="Courier New" w:cs="Courier New"/>
+          <w:sz w:val="26"/>
+          <w:szCs w:val="26"/>
+          <w:lang w:val="en-US"/>
+        </w:rPr>
+        <w:t xml:space="preserve">        if </w:t>
+      </w:r>
+      <w:proofErr w:type="spellStart"/>
+      <w:r>
+        <w:rPr>
+          <w:rFonts w:ascii="Courier New" w:hAnsi="Courier New" w:cs="Courier New"/>
+          <w:sz w:val="26"/>
+          <w:szCs w:val="26"/>
+          <w:lang w:val="en-US"/>
+        </w:rPr>
+        <w:t>FirstValue</w:t>
+      </w:r>
+      <w:proofErr w:type="spellEnd"/>
+      <w:r>
+        <w:rPr>
+          <w:rFonts w:ascii="Courier New" w:hAnsi="Courier New" w:cs="Courier New"/>
+          <w:sz w:val="26"/>
+          <w:szCs w:val="26"/>
+          <w:lang w:val="en-US"/>
+        </w:rPr>
+        <w:t>&gt;0 then</w:t>
+      </w:r>
+    </w:p>
+    <w:p>
+      <w:pPr>
+        <w:pStyle w:val="a2"/>
+        <w:ind w:firstLine="0"/>
+        <w:rPr>
+          <w:rFonts w:ascii="Courier New" w:hAnsi="Courier New" w:cs="Courier New"/>
+          <w:sz w:val="26"/>
+          <w:szCs w:val="26"/>
+          <w:lang w:val="en-US"/>
+        </w:rPr>
+      </w:pPr>
+      <w:r>
+        <w:rPr>
+          <w:rFonts w:ascii="Courier New" w:hAnsi="Courier New" w:cs="Courier New"/>
+          <w:sz w:val="26"/>
+          <w:szCs w:val="26"/>
+          <w:lang w:val="en-US"/>
+        </w:rPr>
+        <w:t xml:space="preserve">          </w:t>
+      </w:r>
+      <w:proofErr w:type="spellStart"/>
+      <w:r>
+        <w:rPr>
+          <w:rFonts w:ascii="Courier New" w:hAnsi="Courier New" w:cs="Courier New"/>
+          <w:sz w:val="26"/>
+          <w:szCs w:val="26"/>
+          <w:lang w:val="en-US"/>
+        </w:rPr>
+        <w:t>FirstValue</w:t>
+      </w:r>
+      <w:proofErr w:type="spellEnd"/>
+      <w:r>
+        <w:rPr>
+          <w:rFonts w:ascii="Courier New" w:hAnsi="Courier New" w:cs="Courier New"/>
+          <w:sz w:val="26"/>
+          <w:szCs w:val="26"/>
+          <w:lang w:val="en-US"/>
+        </w:rPr>
+        <w:t xml:space="preserve">:= </w:t>
+      </w:r>
+      <w:proofErr w:type="spellStart"/>
+      <w:r>
+        <w:rPr>
+          <w:rFonts w:ascii="Courier New" w:hAnsi="Courier New" w:cs="Courier New"/>
+          <w:sz w:val="26"/>
+          <w:szCs w:val="26"/>
+          <w:lang w:val="en-US"/>
+        </w:rPr>
+        <w:t>exp</w:t>
+      </w:r>
+      <w:proofErr w:type="spellEnd"/>
+      <w:r>
+        <w:rPr>
+          <w:rFonts w:ascii="Courier New" w:hAnsi="Courier New" w:cs="Courier New"/>
+          <w:sz w:val="26"/>
+          <w:szCs w:val="26"/>
+          <w:lang w:val="en-US"/>
+        </w:rPr>
+        <w:t>(1/5*ln(</w:t>
+      </w:r>
+      <w:proofErr w:type="spellStart"/>
+      <w:r>
+        <w:rPr>
+          <w:rFonts w:ascii="Courier New" w:hAnsi="Courier New" w:cs="Courier New"/>
+          <w:sz w:val="26"/>
+          <w:szCs w:val="26"/>
+          <w:lang w:val="en-US"/>
+        </w:rPr>
+        <w:t>FirstValue</w:t>
+      </w:r>
+      <w:proofErr w:type="spellEnd"/>
+      <w:r>
+        <w:rPr>
+          <w:rFonts w:ascii="Courier New" w:hAnsi="Courier New" w:cs="Courier New"/>
+          <w:sz w:val="26"/>
+          <w:szCs w:val="26"/>
+          <w:lang w:val="en-US"/>
+        </w:rPr>
+        <w:t>))</w:t>
+      </w:r>
+    </w:p>
+    <w:p>
+      <w:pPr>
+        <w:pStyle w:val="a2"/>
+        <w:ind w:firstLine="0"/>
+        <w:rPr>
+          <w:rFonts w:ascii="Courier New" w:hAnsi="Courier New" w:cs="Courier New"/>
+          <w:sz w:val="26"/>
+          <w:szCs w:val="26"/>
+          <w:lang w:val="en-US"/>
+        </w:rPr>
+      </w:pPr>
+      <w:r>
+        <w:rPr>
+          <w:rFonts w:ascii="Courier New" w:hAnsi="Courier New" w:cs="Courier New"/>
+          <w:sz w:val="26"/>
+          <w:szCs w:val="26"/>
+          <w:lang w:val="en-US"/>
+        </w:rPr>
+        <w:t xml:space="preserve">        else if </w:t>
+      </w:r>
+      <w:proofErr w:type="spellStart"/>
+      <w:r>
+        <w:rPr>
+          <w:rFonts w:ascii="Courier New" w:hAnsi="Courier New" w:cs="Courier New"/>
+          <w:sz w:val="26"/>
+          <w:szCs w:val="26"/>
+          <w:lang w:val="en-US"/>
+        </w:rPr>
+        <w:t>FirstValue</w:t>
+      </w:r>
+      <w:proofErr w:type="spellEnd"/>
+      <w:r>
+        <w:rPr>
+          <w:rFonts w:ascii="Courier New" w:hAnsi="Courier New" w:cs="Courier New"/>
+          <w:sz w:val="26"/>
+          <w:szCs w:val="26"/>
+          <w:lang w:val="en-US"/>
+        </w:rPr>
+        <w:t>&lt;0 then</w:t>
+      </w:r>
+    </w:p>
+    <w:p>
+      <w:pPr>
+        <w:pStyle w:val="a2"/>
+        <w:ind w:firstLine="0"/>
+        <w:rPr>
+          <w:rFonts w:ascii="Courier New" w:hAnsi="Courier New" w:cs="Courier New"/>
+          <w:sz w:val="26"/>
+          <w:szCs w:val="26"/>
+          <w:lang w:val="en-US"/>
+        </w:rPr>
+      </w:pPr>
+      <w:r>
+        <w:rPr>
+          <w:rFonts w:ascii="Courier New" w:hAnsi="Courier New" w:cs="Courier New"/>
+          <w:sz w:val="26"/>
+          <w:szCs w:val="26"/>
+          <w:lang w:val="en-US"/>
+        </w:rPr>
+        <w:t xml:space="preserve">          </w:t>
+      </w:r>
+      <w:proofErr w:type="spellStart"/>
+      <w:r>
+        <w:rPr>
+          <w:rFonts w:ascii="Courier New" w:hAnsi="Courier New" w:cs="Courier New"/>
+          <w:sz w:val="26"/>
+          <w:szCs w:val="26"/>
+          <w:lang w:val="en-US"/>
+        </w:rPr>
+        <w:t>FirstValue</w:t>
+      </w:r>
+      <w:proofErr w:type="spellEnd"/>
+      <w:r>
+        <w:rPr>
+          <w:rFonts w:ascii="Courier New" w:hAnsi="Courier New" w:cs="Courier New"/>
+          <w:sz w:val="26"/>
+          <w:szCs w:val="26"/>
+          <w:lang w:val="en-US"/>
+        </w:rPr>
+        <w:t xml:space="preserve">:=(-1) * </w:t>
+      </w:r>
+      <w:proofErr w:type="spellStart"/>
+      <w:r>
+        <w:rPr>
+          <w:rFonts w:ascii="Courier New" w:hAnsi="Courier New" w:cs="Courier New"/>
+          <w:sz w:val="26"/>
+          <w:szCs w:val="26"/>
+          <w:lang w:val="en-US"/>
+        </w:rPr>
+        <w:t>exp</w:t>
+      </w:r>
+      <w:proofErr w:type="spellEnd"/>
+      <w:r>
+        <w:rPr>
+          <w:rFonts w:ascii="Courier New" w:hAnsi="Courier New" w:cs="Courier New"/>
+          <w:sz w:val="26"/>
+          <w:szCs w:val="26"/>
+          <w:lang w:val="en-US"/>
+        </w:rPr>
+        <w:t>(1/5*ln((-1)*</w:t>
+      </w:r>
+      <w:proofErr w:type="spellStart"/>
+      <w:r>
+        <w:rPr>
+          <w:rFonts w:ascii="Courier New" w:hAnsi="Courier New" w:cs="Courier New"/>
+          <w:sz w:val="26"/>
+          <w:szCs w:val="26"/>
+          <w:lang w:val="en-US"/>
+        </w:rPr>
+        <w:t>FirstValue</w:t>
+      </w:r>
+      <w:proofErr w:type="spellEnd"/>
+      <w:r>
+        <w:rPr>
+          <w:rFonts w:ascii="Courier New" w:hAnsi="Courier New" w:cs="Courier New"/>
+          <w:sz w:val="26"/>
+          <w:szCs w:val="26"/>
+          <w:lang w:val="en-US"/>
+        </w:rPr>
+        <w:t>));</w:t>
+      </w:r>
+    </w:p>
+    <w:p>
+      <w:pPr>
+        <w:pStyle w:val="a2"/>
+        <w:ind w:firstLine="0"/>
+        <w:rPr>
+          <w:rFonts w:ascii="Courier New" w:hAnsi="Courier New" w:cs="Courier New"/>
+          <w:sz w:val="26"/>
+          <w:szCs w:val="26"/>
+          <w:lang w:val="en-US"/>
+        </w:rPr>
+      </w:pPr>
+    </w:p>
+    <w:p>
+      <w:pPr>
+        <w:pStyle w:val="a2"/>
+        <w:ind w:firstLine="0"/>
+        <w:rPr>
+          <w:rFonts w:ascii="Courier New" w:hAnsi="Courier New" w:cs="Courier New"/>
+          <w:sz w:val="26"/>
+          <w:szCs w:val="26"/>
+          <w:lang w:val="en-US"/>
+        </w:rPr>
+      </w:pPr>
+      <w:r>
+        <w:rPr>
+          <w:rFonts w:ascii="Courier New" w:hAnsi="Courier New" w:cs="Courier New"/>
+          <w:sz w:val="26"/>
+          <w:szCs w:val="26"/>
+          <w:lang w:val="en-US"/>
+        </w:rPr>
+        <w:t xml:space="preserve">        Res:= </w:t>
+      </w:r>
+      <w:proofErr w:type="spellStart"/>
+      <w:r>
+        <w:rPr>
+          <w:rFonts w:ascii="Courier New" w:hAnsi="Courier New" w:cs="Courier New"/>
+          <w:sz w:val="26"/>
+          <w:szCs w:val="26"/>
+          <w:lang w:val="en-US"/>
+        </w:rPr>
+        <w:t>FirstValue</w:t>
+      </w:r>
+      <w:proofErr w:type="spellEnd"/>
+      <w:r>
+        <w:rPr>
+          <w:rFonts w:ascii="Courier New" w:hAnsi="Courier New" w:cs="Courier New"/>
+          <w:sz w:val="26"/>
+          <w:szCs w:val="26"/>
+          <w:lang w:val="en-US"/>
+        </w:rPr>
+        <w:t xml:space="preserve"> + Sum;</w:t>
+      </w:r>
     </w:p>
     <w:p>
       <w:pPr>
@@ -8002,25 +8173,56 @@
           <w:szCs w:val="26"/>
           <w:lang w:val="en-US"/>
         </w:rPr>
-        <w:t xml:space="preserve">        //Calculate the root of 5. Using e and ln, same as </w:t>
-      </w:r>
-      <w:r>
-        <w:rPr>
-          <w:rFonts w:ascii="Courier New" w:hAnsi="Courier New" w:cs="Courier New"/>
-          <w:sz w:val="26"/>
-          <w:szCs w:val="26"/>
-          <w:lang w:val="en-US"/>
-        </w:rPr>
-        <w:t>//</w:t>
-      </w:r>
-      <w:r>
-        <w:rPr>
-          <w:rFonts w:ascii="Courier New" w:hAnsi="Courier New" w:cs="Courier New"/>
-          <w:sz w:val="26"/>
-          <w:szCs w:val="26"/>
-          <w:lang w:val="en-US"/>
-        </w:rPr>
-        <w:t>before</w:t>
+        <w:t xml:space="preserve">        </w:t>
+      </w:r>
+      <w:proofErr w:type="spellStart"/>
+      <w:r>
+        <w:rPr>
+          <w:rFonts w:ascii="Courier New" w:hAnsi="Courier New" w:cs="Courier New"/>
+          <w:sz w:val="26"/>
+          <w:szCs w:val="26"/>
+          <w:lang w:val="en-US"/>
+        </w:rPr>
+        <w:t>w</w:t>
+      </w:r>
+      <w:r>
+        <w:rPr>
+          <w:rFonts w:ascii="Courier New" w:hAnsi="Courier New" w:cs="Courier New"/>
+          <w:sz w:val="26"/>
+          <w:szCs w:val="26"/>
+          <w:lang w:val="en-US"/>
+        </w:rPr>
+        <w:t>riteln</w:t>
+      </w:r>
+      <w:proofErr w:type="spellEnd"/>
+      <w:r>
+        <w:rPr>
+          <w:rFonts w:ascii="Courier New" w:hAnsi="Courier New" w:cs="Courier New"/>
+          <w:sz w:val="26"/>
+          <w:szCs w:val="26"/>
+          <w:lang w:val="en-US"/>
+        </w:rPr>
+        <w:t>('x= ', x:3:1, ' n= ', k ,' f(</w:t>
+      </w:r>
+      <w:proofErr w:type="spellStart"/>
+      <w:r>
+        <w:rPr>
+          <w:rFonts w:ascii="Courier New" w:hAnsi="Courier New" w:cs="Courier New"/>
+          <w:sz w:val="26"/>
+          <w:szCs w:val="26"/>
+          <w:lang w:val="en-US"/>
+        </w:rPr>
+        <w:t>x,n</w:t>
+      </w:r>
+      <w:proofErr w:type="spellEnd"/>
+      <w:r>
+        <w:rPr>
+          <w:rFonts w:ascii="Courier New" w:hAnsi="Courier New" w:cs="Courier New"/>
+          <w:sz w:val="26"/>
+          <w:szCs w:val="26"/>
+          <w:lang w:val="en-US"/>
+        </w:rPr>
+        <w:t>)= ', Res:9:5);</w:t>
       </w:r>
     </w:p>
     <w:p>
@@ -8041,38 +8243,7 @@
           <w:szCs w:val="26"/>
           <w:lang w:val="en-US"/>
         </w:rPr>
-        <w:t xml:space="preserve">        </w:t>
-      </w:r>
-      <w:proofErr w:type="spellStart"/>
-      <w:r>
-        <w:rPr>
-          <w:rFonts w:ascii="Courier New" w:hAnsi="Courier New" w:cs="Courier New"/>
-          <w:sz w:val="26"/>
-          <w:szCs w:val="26"/>
-          <w:lang w:val="en-US"/>
-        </w:rPr>
-        <w:t>FirstValue</w:t>
-      </w:r>
-      <w:proofErr w:type="spellEnd"/>
-      <w:proofErr w:type="gramStart"/>
-      <w:r>
-        <w:rPr>
-          <w:rFonts w:ascii="Courier New" w:hAnsi="Courier New" w:cs="Courier New"/>
-          <w:sz w:val="26"/>
-          <w:szCs w:val="26"/>
-          <w:lang w:val="en-US"/>
-        </w:rPr>
-        <w:t>:=</w:t>
-      </w:r>
-      <w:proofErr w:type="gramEnd"/>
-      <w:r>
-        <w:rPr>
-          <w:rFonts w:ascii="Courier New" w:hAnsi="Courier New" w:cs="Courier New"/>
-          <w:sz w:val="26"/>
-          <w:szCs w:val="26"/>
-          <w:lang w:val="en-US"/>
-        </w:rPr>
-        <w:t xml:space="preserve"> 1+cos(Pi*x/k)*cos(Pi*x/k);</w:t>
+        <w:t xml:space="preserve">      end;</w:t>
       </w:r>
     </w:p>
     <w:p>
@@ -8086,55 +8257,6 @@
           <w:lang w:val="en-US"/>
         </w:rPr>
       </w:pPr>
-      <w:r>
-        <w:rPr>
-          <w:rFonts w:ascii="Courier New" w:hAnsi="Courier New" w:cs="Courier New"/>
-          <w:sz w:val="26"/>
-          <w:szCs w:val="26"/>
-          <w:lang w:val="en-US"/>
-        </w:rPr>
-        <w:t xml:space="preserve">        </w:t>
-      </w:r>
-      <w:proofErr w:type="gramStart"/>
-      <w:r>
-        <w:rPr>
-          <w:rFonts w:ascii="Courier New" w:hAnsi="Courier New" w:cs="Courier New"/>
-          <w:sz w:val="26"/>
-          <w:szCs w:val="26"/>
-          <w:lang w:val="en-US"/>
-        </w:rPr>
-        <w:t>if</w:t>
-      </w:r>
-      <w:proofErr w:type="gramEnd"/>
-      <w:r>
-        <w:rPr>
-          <w:rFonts w:ascii="Courier New" w:hAnsi="Courier New" w:cs="Courier New"/>
-          <w:sz w:val="26"/>
-          <w:szCs w:val="26"/>
-          <w:lang w:val="en-US"/>
-        </w:rPr>
-        <w:t xml:space="preserve"> </w:t>
-      </w:r>
-      <w:proofErr w:type="spellStart"/>
-      <w:r>
-        <w:rPr>
-          <w:rFonts w:ascii="Courier New" w:hAnsi="Courier New" w:cs="Courier New"/>
-          <w:sz w:val="26"/>
-          <w:szCs w:val="26"/>
-          <w:lang w:val="en-US"/>
-        </w:rPr>
-        <w:t>FirstValue</w:t>
-      </w:r>
-      <w:proofErr w:type="spellEnd"/>
-      <w:r>
-        <w:rPr>
-          <w:rFonts w:ascii="Courier New" w:hAnsi="Courier New" w:cs="Courier New"/>
-          <w:sz w:val="26"/>
-          <w:szCs w:val="26"/>
-          <w:lang w:val="en-US"/>
-        </w:rPr>
-        <w:t>&gt;0 then</w:t>
-      </w:r>
     </w:p>
     <w:p>
       <w:pPr>
@@ -8154,78 +8276,7 @@
           <w:szCs w:val="26"/>
           <w:lang w:val="en-US"/>
         </w:rPr>
-        <w:t xml:space="preserve">          </w:t>
-      </w:r>
-      <w:proofErr w:type="spellStart"/>
-      <w:r>
-        <w:rPr>
-          <w:rFonts w:ascii="Courier New" w:hAnsi="Courier New" w:cs="Courier New"/>
-          <w:sz w:val="26"/>
-          <w:szCs w:val="26"/>
-          <w:lang w:val="en-US"/>
-        </w:rPr>
-        <w:t>FirstValue</w:t>
-      </w:r>
-      <w:proofErr w:type="spellEnd"/>
-      <w:proofErr w:type="gramStart"/>
-      <w:r>
-        <w:rPr>
-          <w:rFonts w:ascii="Courier New" w:hAnsi="Courier New" w:cs="Courier New"/>
-          <w:sz w:val="26"/>
-          <w:szCs w:val="26"/>
-          <w:lang w:val="en-US"/>
-        </w:rPr>
-        <w:t>:=</w:t>
-      </w:r>
-      <w:proofErr w:type="gramEnd"/>
-      <w:r>
-        <w:rPr>
-          <w:rFonts w:ascii="Courier New" w:hAnsi="Courier New" w:cs="Courier New"/>
-          <w:sz w:val="26"/>
-          <w:szCs w:val="26"/>
-          <w:lang w:val="en-US"/>
-        </w:rPr>
-        <w:t xml:space="preserve"> </w:t>
-      </w:r>
-      <w:proofErr w:type="spellStart"/>
-      <w:r>
-        <w:rPr>
-          <w:rFonts w:ascii="Courier New" w:hAnsi="Courier New" w:cs="Courier New"/>
-          <w:sz w:val="26"/>
-          <w:szCs w:val="26"/>
-          <w:lang w:val="en-US"/>
-        </w:rPr>
-        <w:t>exp</w:t>
-      </w:r>
-      <w:proofErr w:type="spellEnd"/>
-      <w:r>
-        <w:rPr>
-          <w:rFonts w:ascii="Courier New" w:hAnsi="Courier New" w:cs="Courier New"/>
-          <w:sz w:val="26"/>
-          <w:szCs w:val="26"/>
-          <w:lang w:val="en-US"/>
-        </w:rPr>
-        <w:t>(1/5*ln(</w:t>
-      </w:r>
-      <w:proofErr w:type="spellStart"/>
-      <w:r>
-        <w:rPr>
-          <w:rFonts w:ascii="Courier New" w:hAnsi="Courier New" w:cs="Courier New"/>
-          <w:sz w:val="26"/>
-          <w:szCs w:val="26"/>
-          <w:lang w:val="en-US"/>
-        </w:rPr>
-        <w:t>FirstValue</w:t>
-      </w:r>
-      <w:proofErr w:type="spellEnd"/>
-      <w:r>
-        <w:rPr>
-          <w:rFonts w:ascii="Courier New" w:hAnsi="Courier New" w:cs="Courier New"/>
-          <w:sz w:val="26"/>
-          <w:szCs w:val="26"/>
-          <w:lang w:val="en-US"/>
-        </w:rPr>
-        <w:t>))</w:t>
+        <w:t xml:space="preserve">    end;</w:t>
       </w:r>
     </w:p>
     <w:p>
@@ -8246,27 +8297,7 @@
           <w:szCs w:val="26"/>
           <w:lang w:val="en-US"/>
         </w:rPr>
-        <w:t xml:space="preserve">        </w:t>
-      </w:r>
-      <w:proofErr w:type="gramStart"/>
-      <w:r>
-        <w:rPr>
-          <w:rFonts w:ascii="Courier New" w:hAnsi="Courier New" w:cs="Courier New"/>
-          <w:sz w:val="26"/>
-          <w:szCs w:val="26"/>
-          <w:lang w:val="en-US"/>
-        </w:rPr>
-        <w:t>else</w:t>
-      </w:r>
-      <w:proofErr w:type="gramEnd"/>
-      <w:r>
-        <w:rPr>
-          <w:rFonts w:ascii="Courier New" w:hAnsi="Courier New" w:cs="Courier New"/>
-          <w:sz w:val="26"/>
-          <w:szCs w:val="26"/>
-          <w:lang w:val="en-US"/>
-        </w:rPr>
-        <w:t xml:space="preserve"> if </w:t>
+        <w:t xml:space="preserve">    </w:t>
       </w:r>
       <w:proofErr w:type="spellStart"/>
       <w:r>
@@ -8276,7 +8307,16 @@
           <w:szCs w:val="26"/>
           <w:lang w:val="en-US"/>
         </w:rPr>
-        <w:t>FirstValue</w:t>
+        <w:t>w</w:t>
+      </w:r>
+      <w:r>
+        <w:rPr>
+          <w:rFonts w:ascii="Courier New" w:hAnsi="Courier New" w:cs="Courier New"/>
+          <w:sz w:val="26"/>
+          <w:szCs w:val="26"/>
+          <w:lang w:val="en-US"/>
+        </w:rPr>
+        <w:t>riteln</w:t>
       </w:r>
       <w:proofErr w:type="spellEnd"/>
       <w:r>
@@ -8286,7 +8326,7 @@
           <w:szCs w:val="26"/>
           <w:lang w:val="en-US"/>
         </w:rPr>
-        <w:t>&lt;0 then</w:t>
+        <w:t>;</w:t>
       </w:r>
     </w:p>
     <w:p>
@@ -8307,78 +8347,7 @@
           <w:szCs w:val="26"/>
           <w:lang w:val="en-US"/>
         </w:rPr>
-        <w:t xml:space="preserve">          </w:t>
-      </w:r>
-      <w:proofErr w:type="spellStart"/>
-      <w:proofErr w:type="gramStart"/>
-      <w:r>
-        <w:rPr>
-          <w:rFonts w:ascii="Courier New" w:hAnsi="Courier New" w:cs="Courier New"/>
-          <w:sz w:val="26"/>
-          <w:szCs w:val="26"/>
-          <w:lang w:val="en-US"/>
-        </w:rPr>
-        <w:t>FirstValue</w:t>
-      </w:r>
-      <w:proofErr w:type="spellEnd"/>
-      <w:r>
-        <w:rPr>
-          <w:rFonts w:ascii="Courier New" w:hAnsi="Courier New" w:cs="Courier New"/>
-          <w:sz w:val="26"/>
-          <w:szCs w:val="26"/>
-          <w:lang w:val="en-US"/>
-        </w:rPr>
-        <w:t>:</w:t>
-      </w:r>
-      <w:proofErr w:type="gramEnd"/>
-      <w:r>
-        <w:rPr>
-          <w:rFonts w:ascii="Courier New" w:hAnsi="Courier New" w:cs="Courier New"/>
-          <w:sz w:val="26"/>
-          <w:szCs w:val="26"/>
-          <w:lang w:val="en-US"/>
-        </w:rPr>
-        <w:t xml:space="preserve">=(-1) * </w:t>
-      </w:r>
-      <w:proofErr w:type="spellStart"/>
-      <w:r>
-        <w:rPr>
-          <w:rFonts w:ascii="Courier New" w:hAnsi="Courier New" w:cs="Courier New"/>
-          <w:sz w:val="26"/>
-          <w:szCs w:val="26"/>
-          <w:lang w:val="en-US"/>
-        </w:rPr>
-        <w:t>exp</w:t>
-      </w:r>
-      <w:proofErr w:type="spellEnd"/>
-      <w:r>
-        <w:rPr>
-          <w:rFonts w:ascii="Courier New" w:hAnsi="Courier New" w:cs="Courier New"/>
-          <w:sz w:val="26"/>
-          <w:szCs w:val="26"/>
-          <w:lang w:val="en-US"/>
-        </w:rPr>
-        <w:t>(1/5*ln((-1)*</w:t>
-      </w:r>
-      <w:proofErr w:type="spellStart"/>
-      <w:r>
-        <w:rPr>
-          <w:rFonts w:ascii="Courier New" w:hAnsi="Courier New" w:cs="Courier New"/>
-          <w:sz w:val="26"/>
-          <w:szCs w:val="26"/>
-          <w:lang w:val="en-US"/>
-        </w:rPr>
-        <w:t>FirstValue</w:t>
-      </w:r>
-      <w:proofErr w:type="spellEnd"/>
-      <w:r>
-        <w:rPr>
-          <w:rFonts w:ascii="Courier New" w:hAnsi="Courier New" w:cs="Courier New"/>
-          <w:sz w:val="26"/>
-          <w:szCs w:val="26"/>
-          <w:lang w:val="en-US"/>
-        </w:rPr>
-        <w:t>));</w:t>
+        <w:t xml:space="preserve">    x:=x + Step;</w:t>
       </w:r>
     </w:p>
     <w:p>
@@ -8389,371 +8358,17 @@
           <w:rFonts w:ascii="Courier New" w:hAnsi="Courier New" w:cs="Courier New"/>
           <w:sz w:val="26"/>
           <w:szCs w:val="26"/>
-          <w:lang w:val="en-US"/>
-        </w:rPr>
-      </w:pPr>
-    </w:p>
-    <w:p>
-      <w:pPr>
-        <w:pStyle w:val="a2"/>
-        <w:ind w:firstLine="0"/>
-        <w:rPr>
-          <w:rFonts w:ascii="Courier New" w:hAnsi="Courier New" w:cs="Courier New"/>
-          <w:sz w:val="26"/>
-          <w:szCs w:val="26"/>
-          <w:lang w:val="en-US"/>
-        </w:rPr>
-      </w:pPr>
-      <w:r>
-        <w:rPr>
-          <w:rFonts w:ascii="Courier New" w:hAnsi="Courier New" w:cs="Courier New"/>
-          <w:sz w:val="26"/>
-          <w:szCs w:val="26"/>
-          <w:lang w:val="en-US"/>
-        </w:rPr>
-        <w:t xml:space="preserve">        Res</w:t>
-      </w:r>
-      <w:proofErr w:type="gramStart"/>
-      <w:r>
-        <w:rPr>
-          <w:rFonts w:ascii="Courier New" w:hAnsi="Courier New" w:cs="Courier New"/>
-          <w:sz w:val="26"/>
-          <w:szCs w:val="26"/>
-          <w:lang w:val="en-US"/>
-        </w:rPr>
-        <w:t>:=</w:t>
-      </w:r>
-      <w:proofErr w:type="gramEnd"/>
-      <w:r>
-        <w:rPr>
-          <w:rFonts w:ascii="Courier New" w:hAnsi="Courier New" w:cs="Courier New"/>
-          <w:sz w:val="26"/>
-          <w:szCs w:val="26"/>
-          <w:lang w:val="en-US"/>
-        </w:rPr>
-        <w:t xml:space="preserve"> </w:t>
-      </w:r>
-      <w:proofErr w:type="spellStart"/>
-      <w:r>
-        <w:rPr>
-          <w:rFonts w:ascii="Courier New" w:hAnsi="Courier New" w:cs="Courier New"/>
-          <w:sz w:val="26"/>
-          <w:szCs w:val="26"/>
-          <w:lang w:val="en-US"/>
-        </w:rPr>
-        <w:t>FirstValue</w:t>
-      </w:r>
-      <w:proofErr w:type="spellEnd"/>
-      <w:r>
-        <w:rPr>
-          <w:rFonts w:ascii="Courier New" w:hAnsi="Courier New" w:cs="Courier New"/>
-          <w:sz w:val="26"/>
-          <w:szCs w:val="26"/>
-          <w:lang w:val="en-US"/>
-        </w:rPr>
-        <w:t xml:space="preserve"> + Sum;</w:t>
-      </w:r>
-    </w:p>
-    <w:p>
-      <w:pPr>
-        <w:pStyle w:val="a2"/>
-        <w:ind w:left="1276" w:hanging="1276"/>
-        <w:rPr>
-          <w:rFonts w:ascii="Courier New" w:hAnsi="Courier New" w:cs="Courier New"/>
-          <w:sz w:val="26"/>
-          <w:szCs w:val="26"/>
-          <w:lang w:val="en-US"/>
-        </w:rPr>
-      </w:pPr>
-      <w:r>
-        <w:rPr>
-          <w:rFonts w:ascii="Courier New" w:hAnsi="Courier New" w:cs="Courier New"/>
-          <w:sz w:val="26"/>
-          <w:szCs w:val="26"/>
-          <w:lang w:val="en-US"/>
-        </w:rPr>
-        <w:t xml:space="preserve">        </w:t>
-      </w:r>
-      <w:proofErr w:type="spellStart"/>
-      <w:proofErr w:type="gramStart"/>
-      <w:r>
-        <w:rPr>
-          <w:rFonts w:ascii="Courier New" w:hAnsi="Courier New" w:cs="Courier New"/>
-          <w:sz w:val="26"/>
-          <w:szCs w:val="26"/>
-          <w:lang w:val="en-US"/>
-        </w:rPr>
-        <w:t>w</w:t>
-      </w:r>
-      <w:r>
-        <w:rPr>
-          <w:rFonts w:ascii="Courier New" w:hAnsi="Courier New" w:cs="Courier New"/>
-          <w:sz w:val="26"/>
-          <w:szCs w:val="26"/>
-          <w:lang w:val="en-US"/>
-        </w:rPr>
-        <w:t>riteln</w:t>
-      </w:r>
-      <w:proofErr w:type="spellEnd"/>
-      <w:r>
-        <w:rPr>
-          <w:rFonts w:ascii="Courier New" w:hAnsi="Courier New" w:cs="Courier New"/>
-          <w:sz w:val="26"/>
-          <w:szCs w:val="26"/>
-          <w:lang w:val="en-US"/>
-        </w:rPr>
-        <w:t>(</w:t>
-      </w:r>
-      <w:proofErr w:type="gramEnd"/>
-      <w:r>
-        <w:rPr>
-          <w:rFonts w:ascii="Courier New" w:hAnsi="Courier New" w:cs="Courier New"/>
-          <w:sz w:val="26"/>
-          <w:szCs w:val="26"/>
-          <w:lang w:val="en-US"/>
-        </w:rPr>
-        <w:t>'x= ', x:3:1, ' n= ', k ,' f(</w:t>
-      </w:r>
-      <w:proofErr w:type="spellStart"/>
-      <w:r>
-        <w:rPr>
-          <w:rFonts w:ascii="Courier New" w:hAnsi="Courier New" w:cs="Courier New"/>
-          <w:sz w:val="26"/>
-          <w:szCs w:val="26"/>
-          <w:lang w:val="en-US"/>
-        </w:rPr>
-        <w:t>x,n</w:t>
-      </w:r>
-      <w:proofErr w:type="spellEnd"/>
-      <w:r>
-        <w:rPr>
-          <w:rFonts w:ascii="Courier New" w:hAnsi="Courier New" w:cs="Courier New"/>
-          <w:sz w:val="26"/>
-          <w:szCs w:val="26"/>
-          <w:lang w:val="en-US"/>
-        </w:rPr>
-        <w:t>)= ', Res:9:5);</w:t>
-      </w:r>
-    </w:p>
-    <w:p>
-      <w:pPr>
-        <w:pStyle w:val="a2"/>
-        <w:ind w:firstLine="0"/>
-        <w:rPr>
-          <w:rFonts w:ascii="Courier New" w:hAnsi="Courier New" w:cs="Courier New"/>
-          <w:sz w:val="26"/>
-          <w:szCs w:val="26"/>
-          <w:lang w:val="en-US"/>
-        </w:rPr>
-      </w:pPr>
-      <w:r>
-        <w:rPr>
-          <w:rFonts w:ascii="Courier New" w:hAnsi="Courier New" w:cs="Courier New"/>
-          <w:sz w:val="26"/>
-          <w:szCs w:val="26"/>
-          <w:lang w:val="en-US"/>
-        </w:rPr>
-        <w:t xml:space="preserve">      </w:t>
-      </w:r>
-      <w:proofErr w:type="gramStart"/>
-      <w:r>
-        <w:rPr>
-          <w:rFonts w:ascii="Courier New" w:hAnsi="Courier New" w:cs="Courier New"/>
-          <w:sz w:val="26"/>
-          <w:szCs w:val="26"/>
-          <w:lang w:val="en-US"/>
-        </w:rPr>
-        <w:t>end</w:t>
-      </w:r>
-      <w:proofErr w:type="gramEnd"/>
-      <w:r>
-        <w:rPr>
-          <w:rFonts w:ascii="Courier New" w:hAnsi="Courier New" w:cs="Courier New"/>
-          <w:sz w:val="26"/>
-          <w:szCs w:val="26"/>
-          <w:lang w:val="en-US"/>
-        </w:rPr>
-        <w:t>;</w:t>
-      </w:r>
-    </w:p>
-    <w:p>
-      <w:pPr>
-        <w:pStyle w:val="a2"/>
-        <w:ind w:firstLine="0"/>
-        <w:rPr>
-          <w:rFonts w:ascii="Courier New" w:hAnsi="Courier New" w:cs="Courier New"/>
-          <w:sz w:val="26"/>
-          <w:szCs w:val="26"/>
-          <w:lang w:val="en-US"/>
-        </w:rPr>
-      </w:pPr>
-    </w:p>
-    <w:p>
-      <w:pPr>
-        <w:pStyle w:val="a2"/>
-        <w:ind w:firstLine="0"/>
-        <w:rPr>
-          <w:rFonts w:ascii="Courier New" w:hAnsi="Courier New" w:cs="Courier New"/>
-          <w:sz w:val="26"/>
-          <w:szCs w:val="26"/>
-          <w:lang w:val="en-US"/>
-        </w:rPr>
-      </w:pPr>
-      <w:r>
-        <w:rPr>
-          <w:rFonts w:ascii="Courier New" w:hAnsi="Courier New" w:cs="Courier New"/>
-          <w:sz w:val="26"/>
-          <w:szCs w:val="26"/>
-          <w:lang w:val="en-US"/>
-        </w:rPr>
-        <w:t xml:space="preserve">    </w:t>
-      </w:r>
-      <w:proofErr w:type="gramStart"/>
-      <w:r>
-        <w:rPr>
-          <w:rFonts w:ascii="Courier New" w:hAnsi="Courier New" w:cs="Courier New"/>
-          <w:sz w:val="26"/>
-          <w:szCs w:val="26"/>
-          <w:lang w:val="en-US"/>
-        </w:rPr>
-        <w:t>end</w:t>
-      </w:r>
-      <w:proofErr w:type="gramEnd"/>
-      <w:r>
-        <w:rPr>
-          <w:rFonts w:ascii="Courier New" w:hAnsi="Courier New" w:cs="Courier New"/>
-          <w:sz w:val="26"/>
-          <w:szCs w:val="26"/>
-          <w:lang w:val="en-US"/>
-        </w:rPr>
-        <w:t>;</w:t>
-      </w:r>
-    </w:p>
-    <w:p>
-      <w:pPr>
-        <w:pStyle w:val="a2"/>
-        <w:ind w:firstLine="0"/>
-        <w:rPr>
-          <w:rFonts w:ascii="Courier New" w:hAnsi="Courier New" w:cs="Courier New"/>
-          <w:sz w:val="26"/>
-          <w:szCs w:val="26"/>
-          <w:lang w:val="en-US"/>
-        </w:rPr>
-      </w:pPr>
-      <w:r>
-        <w:rPr>
-          <w:rFonts w:ascii="Courier New" w:hAnsi="Courier New" w:cs="Courier New"/>
-          <w:sz w:val="26"/>
-          <w:szCs w:val="26"/>
-          <w:lang w:val="en-US"/>
-        </w:rPr>
-        <w:t xml:space="preserve">    </w:t>
-      </w:r>
-      <w:proofErr w:type="spellStart"/>
-      <w:proofErr w:type="gramStart"/>
-      <w:r>
-        <w:rPr>
-          <w:rFonts w:ascii="Courier New" w:hAnsi="Courier New" w:cs="Courier New"/>
-          <w:sz w:val="26"/>
-          <w:szCs w:val="26"/>
-          <w:lang w:val="en-US"/>
-        </w:rPr>
-        <w:t>w</w:t>
-      </w:r>
-      <w:r>
-        <w:rPr>
-          <w:rFonts w:ascii="Courier New" w:hAnsi="Courier New" w:cs="Courier New"/>
-          <w:sz w:val="26"/>
-          <w:szCs w:val="26"/>
-          <w:lang w:val="en-US"/>
-        </w:rPr>
-        <w:t>riteln</w:t>
-      </w:r>
-      <w:proofErr w:type="spellEnd"/>
-      <w:proofErr w:type="gramEnd"/>
-      <w:r>
-        <w:rPr>
-          <w:rFonts w:ascii="Courier New" w:hAnsi="Courier New" w:cs="Courier New"/>
-          <w:sz w:val="26"/>
-          <w:szCs w:val="26"/>
-          <w:lang w:val="en-US"/>
-        </w:rPr>
-        <w:t>;</w:t>
-      </w:r>
-    </w:p>
-    <w:p>
-      <w:pPr>
-        <w:pStyle w:val="a2"/>
-        <w:ind w:firstLine="0"/>
-        <w:rPr>
-          <w:rFonts w:ascii="Courier New" w:hAnsi="Courier New" w:cs="Courier New"/>
-          <w:sz w:val="26"/>
-          <w:szCs w:val="26"/>
-          <w:lang w:val="en-US"/>
-        </w:rPr>
-      </w:pPr>
-      <w:r>
-        <w:rPr>
-          <w:rFonts w:ascii="Courier New" w:hAnsi="Courier New" w:cs="Courier New"/>
-          <w:sz w:val="26"/>
-          <w:szCs w:val="26"/>
-          <w:lang w:val="en-US"/>
-        </w:rPr>
-        <w:t xml:space="preserve">    </w:t>
-      </w:r>
-      <w:proofErr w:type="gramStart"/>
-      <w:r>
-        <w:rPr>
-          <w:rFonts w:ascii="Courier New" w:hAnsi="Courier New" w:cs="Courier New"/>
-          <w:sz w:val="26"/>
-          <w:szCs w:val="26"/>
-          <w:lang w:val="en-US"/>
-        </w:rPr>
-        <w:t>x</w:t>
-      </w:r>
-      <w:proofErr w:type="gramEnd"/>
-      <w:r>
-        <w:rPr>
-          <w:rFonts w:ascii="Courier New" w:hAnsi="Courier New" w:cs="Courier New"/>
-          <w:sz w:val="26"/>
-          <w:szCs w:val="26"/>
-          <w:lang w:val="en-US"/>
-        </w:rPr>
-        <w:t>:=x + Step;</w:t>
-      </w:r>
-      <w:bookmarkStart w:id="53" w:name="_GoBack"/>
-      <w:bookmarkEnd w:id="53"/>
-    </w:p>
-    <w:p>
-      <w:pPr>
-        <w:pStyle w:val="a2"/>
-        <w:ind w:firstLine="0"/>
-        <w:rPr>
-          <w:rFonts w:ascii="Courier New" w:hAnsi="Courier New" w:cs="Courier New"/>
-          <w:sz w:val="26"/>
-          <w:szCs w:val="26"/>
-        </w:rPr>
-      </w:pPr>
-      <w:r>
-        <w:rPr>
-          <w:rFonts w:ascii="Courier New" w:hAnsi="Courier New" w:cs="Courier New"/>
-          <w:sz w:val="26"/>
-          <w:szCs w:val="26"/>
-          <w:lang w:val="en-US"/>
-        </w:rPr>
-        <w:t xml:space="preserve">  </w:t>
-      </w:r>
-      <w:proofErr w:type="gramStart"/>
-      <w:r>
-        <w:rPr>
-          <w:rFonts w:ascii="Courier New" w:hAnsi="Courier New" w:cs="Courier New"/>
-          <w:sz w:val="26"/>
-          <w:szCs w:val="26"/>
-          <w:lang w:val="en-US"/>
-        </w:rPr>
-        <w:t>end</w:t>
-      </w:r>
-      <w:proofErr w:type="gramEnd"/>
+        </w:rPr>
+      </w:pPr>
+      <w:r>
+        <w:rPr>
+          <w:rFonts w:ascii="Courier New" w:hAnsi="Courier New" w:cs="Courier New"/>
+          <w:sz w:val="26"/>
+          <w:szCs w:val="26"/>
+          <w:lang w:val="en-US"/>
+        </w:rPr>
+        <w:t xml:space="preserve">  end</w:t>
+      </w:r>
       <w:r>
         <w:rPr>
           <w:rFonts w:ascii="Courier New" w:hAnsi="Courier New" w:cs="Courier New"/>
@@ -9938,7 +9553,7 @@
             <w:noProof/>
             <w:lang w:val="ru-RU"/>
           </w:rPr>
-          <w:t>9</w:t>
+          <w:t>14</w:t>
         </w:r>
         <w:r>
           <w:fldChar w:fldCharType="end"/>
@@ -13838,7 +13453,7 @@
 </file>
 
 <file path=customXml/itemProps1.xml><?xml version="1.0" encoding="utf-8"?>
-<ds:datastoreItem xmlns:ds="http://schemas.openxmlformats.org/officeDocument/2006/customXml" ds:itemID="{206083FC-D450-4488-85BD-543889B1BBD2}">
+<ds:datastoreItem xmlns:ds="http://schemas.openxmlformats.org/officeDocument/2006/customXml" ds:itemID="{5070FA49-D169-46B6-A962-AF44382DAB91}">
   <ds:schemaRefs>
     <ds:schemaRef ds:uri="http://schemas.openxmlformats.org/officeDocument/2006/bibliography"/>
   </ds:schemaRefs>

</xml_diff>